<commit_message>
changed the header size in the report
</commit_message>
<xml_diff>
--- a/report/ML internship report.docx
+++ b/report/ML internship report.docx
@@ -72,6 +72,8 @@
           <w:szCs w:val="36"/>
         </w:rPr>
       </w:pPr>
+      <w:bookmarkStart w:id="0" w:name="_GoBack"/>
+      <w:bookmarkEnd w:id="0"/>
     </w:p>
     <w:p>
       <w:pPr>
@@ -1056,6 +1058,7 @@
       <w:r>
         <w:rPr>
           <w:b/>
+          <w:sz w:val="36"/>
           <w:szCs w:val="28"/>
         </w:rPr>
         <w:t>Male vs female applicants</w:t>
@@ -1229,17 +1232,18 @@
         <w:rPr>
           <w:rFonts w:eastAsiaTheme="minorHAnsi"/>
           <w:b/>
+          <w:sz w:val="36"/>
           <w:szCs w:val="28"/>
         </w:rPr>
       </w:pPr>
       <w:r>
         <w:rPr>
           <w:noProof/>
-          <w:sz w:val="2"/>
+          <w:sz w:val="10"/>
         </w:rPr>
         <w:lastRenderedPageBreak/>
         <w:drawing>
-          <wp:anchor distT="0" distB="0" distL="114300" distR="114300" simplePos="0" relativeHeight="251670528" behindDoc="0" locked="0" layoutInCell="1" allowOverlap="1" wp14:anchorId="4BAE1D57" wp14:editId="71A873DC">
+          <wp:anchor distT="0" distB="0" distL="114300" distR="114300" simplePos="0" relativeHeight="251670528" behindDoc="0" locked="0" layoutInCell="1" allowOverlap="1" wp14:anchorId="5A8D2AE0" wp14:editId="74B2B7DA">
             <wp:simplePos x="0" y="0"/>
             <wp:positionH relativeFrom="margin">
               <wp:align>center</wp:align>
@@ -1298,6 +1302,7 @@
         <w:rPr>
           <w:rFonts w:eastAsiaTheme="minorHAnsi"/>
           <w:b/>
+          <w:sz w:val="36"/>
           <w:szCs w:val="28"/>
         </w:rPr>
         <w:t>Income Stability</w:t>
@@ -1374,12 +1379,6 @@
           </wp:anchor>
         </w:drawing>
       </w:r>
-      <w:r>
-        <w:rPr>
-          <w:szCs w:val="28"/>
-        </w:rPr>
-        <w:t>f</w:t>
-      </w:r>
     </w:p>
     <w:p>
       <w:pPr>
@@ -1418,6 +1417,7 @@
       <w:pPr>
         <w:rPr>
           <w:b/>
+          <w:sz w:val="36"/>
           <w:szCs w:val="28"/>
         </w:rPr>
       </w:pPr>
@@ -1425,10 +1425,11 @@
         <w:rPr>
           <w:b/>
           <w:noProof/>
+          <w:sz w:val="36"/>
           <w:szCs w:val="28"/>
         </w:rPr>
         <w:drawing>
-          <wp:anchor distT="0" distB="0" distL="114300" distR="114300" simplePos="0" relativeHeight="251672576" behindDoc="0" locked="0" layoutInCell="1" allowOverlap="1" wp14:anchorId="31F96996" wp14:editId="48547C41">
+          <wp:anchor distT="0" distB="0" distL="114300" distR="114300" simplePos="0" relativeHeight="251672576" behindDoc="0" locked="0" layoutInCell="1" allowOverlap="1" wp14:anchorId="0204B0A0" wp14:editId="08F89A62">
             <wp:simplePos x="0" y="0"/>
             <wp:positionH relativeFrom="margin">
               <wp:align>center</wp:align>
@@ -1486,6 +1487,7 @@
       <w:r>
         <w:rPr>
           <w:b/>
+          <w:sz w:val="36"/>
           <w:szCs w:val="28"/>
         </w:rPr>
         <w:t>Categories of type of employment of the applicants</w:t>
@@ -1642,12 +1644,14 @@
       <w:pPr>
         <w:rPr>
           <w:b/>
+          <w:sz w:val="36"/>
           <w:szCs w:val="28"/>
         </w:rPr>
       </w:pPr>
       <w:r>
         <w:rPr>
           <w:b/>
+          <w:sz w:val="36"/>
           <w:szCs w:val="28"/>
         </w:rPr>
         <w:lastRenderedPageBreak/>
@@ -1855,12 +1859,14 @@
       <w:pPr>
         <w:rPr>
           <w:b/>
+          <w:sz w:val="36"/>
           <w:szCs w:val="28"/>
         </w:rPr>
       </w:pPr>
       <w:r>
         <w:rPr>
           <w:b/>
+          <w:sz w:val="36"/>
           <w:szCs w:val="28"/>
         </w:rPr>
         <w:t>Credit card data</w:t>
@@ -2028,12 +2034,13 @@
     <w:p>
       <w:pPr>
         <w:rPr>
-          <w:sz w:val="2"/>
+          <w:sz w:val="10"/>
         </w:rPr>
       </w:pPr>
       <w:r>
         <w:rPr>
           <w:b/>
+          <w:sz w:val="36"/>
           <w:szCs w:val="28"/>
         </w:rPr>
         <w:t>Property location owned by the applicants</w:t>
@@ -2221,7 +2228,7 @@
         <w:pStyle w:val="NoSpacing"/>
         <w:rPr>
           <w:rFonts w:eastAsiaTheme="minorHAnsi"/>
-          <w:sz w:val="2"/>
+          <w:sz w:val="10"/>
         </w:rPr>
       </w:pPr>
     </w:p>
@@ -2229,12 +2236,14 @@
       <w:pPr>
         <w:rPr>
           <w:b/>
+          <w:sz w:val="36"/>
           <w:szCs w:val="28"/>
         </w:rPr>
       </w:pPr>
       <w:r>
         <w:rPr>
           <w:b/>
+          <w:sz w:val="36"/>
           <w:szCs w:val="28"/>
         </w:rPr>
         <w:t>Credit score vs Loan Amount Request (USD)</w:t>
@@ -2462,15 +2471,16 @@
         <w:ind w:left="360"/>
         <w:rPr>
           <w:b/>
+          <w:sz w:val="36"/>
         </w:rPr>
       </w:pPr>
       <w:r>
         <w:rPr>
           <w:noProof/>
-          <w:sz w:val="2"/>
+          <w:sz w:val="10"/>
         </w:rPr>
         <w:drawing>
-          <wp:anchor distT="0" distB="0" distL="114300" distR="114300" simplePos="0" relativeHeight="251683840" behindDoc="0" locked="0" layoutInCell="1" allowOverlap="1" wp14:anchorId="248A82F8" wp14:editId="70CF1F49">
+          <wp:anchor distT="0" distB="0" distL="114300" distR="114300" simplePos="0" relativeHeight="251683840" behindDoc="0" locked="0" layoutInCell="1" allowOverlap="1" wp14:anchorId="41710592" wp14:editId="27EF794C">
             <wp:simplePos x="0" y="0"/>
             <wp:positionH relativeFrom="margin">
               <wp:align>center</wp:align>
@@ -2529,10 +2539,11 @@
         <w:rPr>
           <w:b/>
           <w:noProof/>
+          <w:sz w:val="36"/>
           <w:szCs w:val="28"/>
         </w:rPr>
         <w:drawing>
-          <wp:anchor distT="0" distB="0" distL="114300" distR="114300" simplePos="0" relativeHeight="251682816" behindDoc="0" locked="0" layoutInCell="1" allowOverlap="1" wp14:anchorId="7220822A" wp14:editId="642E7B91">
+          <wp:anchor distT="0" distB="0" distL="114300" distR="114300" simplePos="0" relativeHeight="251682816" behindDoc="0" locked="0" layoutInCell="1" allowOverlap="1" wp14:anchorId="290D287C" wp14:editId="78D6E8A5">
             <wp:simplePos x="0" y="0"/>
             <wp:positionH relativeFrom="margin">
               <wp:posOffset>449580</wp:posOffset>
@@ -2590,6 +2601,7 @@
       <w:r>
         <w:rPr>
           <w:b/>
+          <w:sz w:val="36"/>
         </w:rPr>
         <w:t>Heatmap of all the data</w:t>
       </w:r>
@@ -2731,14 +2743,24 @@
       <w:pPr>
         <w:rPr>
           <w:b/>
+          <w:sz w:val="36"/>
         </w:rPr>
       </w:pPr>
       <w:r>
         <w:rPr>
           <w:b/>
+          <w:sz w:val="36"/>
         </w:rPr>
         <w:t>Data cleaning/Data preprocessing</w:t>
       </w:r>
+    </w:p>
+    <w:p>
+      <w:pPr>
+        <w:rPr>
+          <w:b/>
+          <w:sz w:val="36"/>
+        </w:rPr>
+      </w:pPr>
     </w:p>
     <w:p>
       <w:pPr>
@@ -2837,6 +2859,7 @@
       </w:pPr>
       <w:r>
         <w:rPr>
+          <w:noProof/>
           <w:sz w:val="18"/>
           <w:szCs w:val="36"/>
         </w:rPr>
@@ -2901,6 +2924,7 @@
       </w:pPr>
       <w:r>
         <w:rPr>
+          <w:noProof/>
           <w:szCs w:val="36"/>
         </w:rPr>
         <w:drawing>
@@ -3070,6 +3094,7 @@
     <w:p>
       <w:r>
         <w:rPr>
+          <w:noProof/>
           <w:sz w:val="2"/>
         </w:rPr>
         <w:drawing>
@@ -3129,6 +3154,7 @@
       </w:pPr>
       <w:r>
         <w:rPr>
+          <w:noProof/>
           <w:sz w:val="2"/>
         </w:rPr>
         <w:drawing>
@@ -3237,6 +3263,7 @@
       </w:pPr>
       <w:r>
         <w:rPr>
+          <w:noProof/>
           <w:sz w:val="2"/>
         </w:rPr>
         <w:lastRenderedPageBreak/>
@@ -3293,6 +3320,7 @@
       </w:pPr>
       <w:r>
         <w:rPr>
+          <w:noProof/>
           <w:sz w:val="2"/>
         </w:rPr>
         <w:drawing>
@@ -3388,6 +3416,9 @@
         <w:ind w:firstLine="720"/>
       </w:pPr>
       <w:r>
+        <w:rPr>
+          <w:noProof/>
+        </w:rPr>
         <w:lastRenderedPageBreak/>
         <w:drawing>
           <wp:anchor distT="0" distB="0" distL="114300" distR="114300" simplePos="0" relativeHeight="251698176" behindDoc="0" locked="0" layoutInCell="1" allowOverlap="1" wp14:anchorId="465238F0" wp14:editId="5B5F323E">
@@ -3469,6 +3500,7 @@
     <w:p>
       <w:r>
         <w:rPr>
+          <w:noProof/>
           <w:sz w:val="2"/>
         </w:rPr>
         <w:drawing>
@@ -3563,11 +3595,13 @@
       <w:pPr>
         <w:rPr>
           <w:b/>
+          <w:sz w:val="36"/>
         </w:rPr>
       </w:pPr>
       <w:r>
         <w:rPr>
           <w:b/>
+          <w:sz w:val="36"/>
         </w:rPr>
         <w:lastRenderedPageBreak/>
         <w:t>Finding and handling NaN values</w:t>
@@ -3582,6 +3616,7 @@
       <w:r>
         <w:rPr>
           <w:b/>
+          <w:noProof/>
         </w:rPr>
         <w:drawing>
           <wp:anchor distT="0" distB="0" distL="114300" distR="114300" simplePos="0" relativeHeight="251702272" behindDoc="0" locked="0" layoutInCell="1" allowOverlap="1" wp14:anchorId="51000DD7" wp14:editId="0A1FC1A8">
@@ -3638,6 +3673,9 @@
         <w:ind w:firstLine="720"/>
       </w:pPr>
       <w:r>
+        <w:rPr>
+          <w:noProof/>
+        </w:rPr>
         <w:drawing>
           <wp:anchor distT="0" distB="0" distL="114300" distR="114300" simplePos="0" relativeHeight="251704320" behindDoc="0" locked="0" layoutInCell="1" allowOverlap="1" wp14:anchorId="32DAAE40" wp14:editId="0A5B9DF4">
             <wp:simplePos x="0" y="0"/>
@@ -3704,7 +3742,11 @@
         <w:ind w:firstLine="720"/>
       </w:pPr>
       <w:r>
-        <w:t>From the result above, we can see that there are null values in many fields and they need to be handled properly. Many of the numerical columns and categorical data have null values which means that they are not available. Proper handling of NaN/null values is the difference between an accurate model and an inaccurate one, so this step is important.</w:t>
+        <w:t xml:space="preserve">From the result above, we can see that there are null values in many fields and they need to be handled properly. Many of the numerical columns and categorical data have null values which means that they are not available. Proper </w:t>
+      </w:r>
+      <w:r>
+        <w:lastRenderedPageBreak/>
+        <w:t>handling of NaN/null values is the difference between an accurate model and an inaccurate one, so this step is important.</w:t>
       </w:r>
     </w:p>
     <w:p>
@@ -3713,9 +3755,9 @@
       </w:pPr>
       <w:r>
         <w:rPr>
-          <w:sz w:val="2"/>
-        </w:rPr>
-        <w:lastRenderedPageBreak/>
+          <w:noProof/>
+          <w:sz w:val="2"/>
+        </w:rPr>
         <w:drawing>
           <wp:anchor distT="0" distB="0" distL="114300" distR="114300" simplePos="0" relativeHeight="251706368" behindDoc="0" locked="0" layoutInCell="1" allowOverlap="1" wp14:anchorId="03544A9A" wp14:editId="53BE9830">
             <wp:simplePos x="0" y="0"/>
@@ -3824,13 +3866,14 @@
       <w:pPr>
         <w:rPr>
           <w:b/>
+          <w:sz w:val="36"/>
         </w:rPr>
       </w:pPr>
       <w:r>
         <w:rPr>
           <w:b/>
-        </w:rPr>
-        <w:lastRenderedPageBreak/>
+          <w:sz w:val="36"/>
+        </w:rPr>
         <w:t>Encoding categorical data columns</w:t>
       </w:r>
     </w:p>
@@ -3843,6 +3886,7 @@
       <w:r>
         <w:rPr>
           <w:b/>
+          <w:noProof/>
         </w:rPr>
         <w:drawing>
           <wp:anchor distT="0" distB="0" distL="114300" distR="114300" simplePos="0" relativeHeight="251708416" behindDoc="0" locked="0" layoutInCell="1" allowOverlap="1" wp14:anchorId="506B8F39" wp14:editId="49625A18">
@@ -3931,6 +3975,9 @@
         <w:ind w:firstLine="720"/>
       </w:pPr>
       <w:r>
+        <w:rPr>
+          <w:noProof/>
+        </w:rPr>
         <w:drawing>
           <wp:anchor distT="0" distB="0" distL="114300" distR="114300" simplePos="0" relativeHeight="251710464" behindDoc="0" locked="0" layoutInCell="1" allowOverlap="1" wp14:anchorId="55E1BE42" wp14:editId="504CC311">
             <wp:simplePos x="0" y="0"/>
@@ -4016,9 +4063,18 @@
           <w:b/>
         </w:rPr>
       </w:pPr>
-      <w:r>
+    </w:p>
+    <w:p>
+      <w:pPr>
         <w:rPr>
           <w:b/>
+          <w:sz w:val="36"/>
+        </w:rPr>
+      </w:pPr>
+      <w:r>
+        <w:rPr>
+          <w:b/>
+          <w:sz w:val="36"/>
         </w:rPr>
         <w:t>Handling negative values</w:t>
       </w:r>
@@ -4027,12 +4083,11 @@
       <w:pPr>
         <w:ind w:firstLine="720"/>
       </w:pPr>
-      <w:bookmarkStart w:id="0" w:name="_GoBack"/>
       <w:r>
         <w:rPr>
           <w:b/>
-        </w:rPr>
-        <w:lastRenderedPageBreak/>
+          <w:noProof/>
+        </w:rPr>
         <w:drawing>
           <wp:anchor distT="0" distB="0" distL="114300" distR="114300" simplePos="0" relativeHeight="251712512" behindDoc="0" locked="0" layoutInCell="1" allowOverlap="1" wp14:anchorId="01DFFF08" wp14:editId="09478291">
             <wp:simplePos x="0" y="0"/>
@@ -4083,7 +4138,6 @@
           </wp:anchor>
         </w:drawing>
       </w:r>
-      <w:bookmarkEnd w:id="0"/>
     </w:p>
     <w:p>
       <w:pPr>
@@ -4116,7 +4170,11 @@
         <w:ind w:firstLine="720"/>
       </w:pPr>
       <w:r>
-        <w:t>After the conversion of negative values to null values has been done, we can see that there are a lot of negative values. Especially we need to look at Loan Sanction Amount column which has 8302 rows with negative values. This data is simply incorrect as there is never a negative loan sanctioned in the real world.</w:t>
+        <w:t xml:space="preserve">After the conversion of negative values to null values has been done, we can see that there are a lot of negative values. Especially we need to look at Loan </w:t>
+      </w:r>
+      <w:r>
+        <w:lastRenderedPageBreak/>
+        <w:t>Sanction Amount column which has 8302 rows with negative values. This data is simply incorrect as there is never a negative loan sanctioned in the real world.</w:t>
       </w:r>
     </w:p>
     <w:p>
@@ -4139,6 +4197,9 @@
         <w:ind w:firstLine="720"/>
       </w:pPr>
       <w:r>
+        <w:rPr>
+          <w:noProof/>
+        </w:rPr>
         <w:drawing>
           <wp:anchor distT="0" distB="0" distL="114300" distR="114300" simplePos="0" relativeHeight="251714560" behindDoc="0" locked="0" layoutInCell="1" allowOverlap="1" wp14:anchorId="63727D6B" wp14:editId="3A425DFE">
             <wp:simplePos x="0" y="0"/>
@@ -4200,6 +4261,9 @@
         <w:ind w:firstLine="720"/>
       </w:pPr>
       <w:r>
+        <w:rPr>
+          <w:noProof/>
+        </w:rPr>
         <w:drawing>
           <wp:anchor distT="0" distB="0" distL="114300" distR="114300" simplePos="0" relativeHeight="251716608" behindDoc="0" locked="0" layoutInCell="1" allowOverlap="1" wp14:anchorId="489FAF25" wp14:editId="310F08FE">
             <wp:simplePos x="0" y="0"/>
@@ -4293,7 +4357,6 @@
           <w:b/>
           <w:sz w:val="36"/>
         </w:rPr>
-        <w:lastRenderedPageBreak/>
         <w:t>Training the machine learning models</w:t>
       </w:r>
     </w:p>
@@ -5544,7 +5607,7 @@
           <w:rPr>
             <w:noProof/>
           </w:rPr>
-          <w:t>22</w:t>
+          <w:t>23</w:t>
         </w:r>
         <w:r>
           <w:rPr>
@@ -7107,6 +7170,7 @@
     <w:rsid w:val="00514D6B"/>
     <w:rsid w:val="0063531D"/>
     <w:rsid w:val="00804CDC"/>
+    <w:rsid w:val="00A6617B"/>
     <w:rsid w:val="00C2495F"/>
     <w:rsid w:val="00C9153C"/>
   </w:rsids>
@@ -7772,7 +7836,7 @@
 </file>
 
 <file path=customXml/itemProps1.xml><?xml version="1.0" encoding="utf-8"?>
-<ds:datastoreItem xmlns:ds="http://schemas.openxmlformats.org/officeDocument/2006/customXml" ds:itemID="{8B071C6F-31A7-452C-A212-3AA6BA09C779}">
+<ds:datastoreItem xmlns:ds="http://schemas.openxmlformats.org/officeDocument/2006/customXml" ds:itemID="{C1A76972-BB72-4086-A340-40E62F98B6C4}">
   <ds:schemaRefs>
     <ds:schemaRef ds:uri="http://schemas.openxmlformats.org/officeDocument/2006/bibliography"/>
   </ds:schemaRefs>

</xml_diff>

<commit_message>
intro, problem statement and other parts pending
</commit_message>
<xml_diff>
--- a/report/ML internship report.docx
+++ b/report/ML internship report.docx
@@ -13,6 +13,544 @@
     </w:p>
     <w:p>
       <w:pPr>
+        <w:rPr>
+          <w:b/>
+          <w:sz w:val="36"/>
+          <w:szCs w:val="36"/>
+        </w:rPr>
+      </w:pPr>
+      <w:r>
+        <w:rPr>
+          <w:b/>
+          <w:sz w:val="36"/>
+          <w:szCs w:val="36"/>
+        </w:rPr>
+        <w:br w:type="page"/>
+      </w:r>
+    </w:p>
+    <w:p>
+      <w:pPr>
+        <w:rPr>
+          <w:b/>
+          <w:sz w:val="36"/>
+          <w:szCs w:val="36"/>
+        </w:rPr>
+      </w:pPr>
+      <w:r>
+        <w:rPr>
+          <w:b/>
+          <w:sz w:val="36"/>
+          <w:szCs w:val="36"/>
+        </w:rPr>
+        <w:lastRenderedPageBreak/>
+        <w:t>Introduction</w:t>
+      </w:r>
+    </w:p>
+    <w:p>
+      <w:pPr>
+        <w:rPr>
+          <w:b/>
+          <w:sz w:val="36"/>
+          <w:szCs w:val="36"/>
+        </w:rPr>
+      </w:pPr>
+    </w:p>
+    <w:p>
+      <w:pPr>
+        <w:rPr>
+          <w:b/>
+          <w:sz w:val="36"/>
+          <w:szCs w:val="36"/>
+        </w:rPr>
+      </w:pPr>
+    </w:p>
+    <w:p>
+      <w:pPr>
+        <w:rPr>
+          <w:b/>
+          <w:sz w:val="36"/>
+          <w:szCs w:val="36"/>
+        </w:rPr>
+      </w:pPr>
+    </w:p>
+    <w:p>
+      <w:pPr>
+        <w:rPr>
+          <w:b/>
+          <w:sz w:val="36"/>
+          <w:szCs w:val="36"/>
+        </w:rPr>
+      </w:pPr>
+    </w:p>
+    <w:p>
+      <w:pPr>
+        <w:rPr>
+          <w:b/>
+          <w:sz w:val="36"/>
+          <w:szCs w:val="36"/>
+        </w:rPr>
+      </w:pPr>
+    </w:p>
+    <w:p>
+      <w:pPr>
+        <w:rPr>
+          <w:b/>
+          <w:sz w:val="36"/>
+          <w:szCs w:val="36"/>
+        </w:rPr>
+      </w:pPr>
+    </w:p>
+    <w:p>
+      <w:pPr>
+        <w:rPr>
+          <w:b/>
+          <w:sz w:val="36"/>
+          <w:szCs w:val="36"/>
+        </w:rPr>
+      </w:pPr>
+    </w:p>
+    <w:p>
+      <w:pPr>
+        <w:rPr>
+          <w:b/>
+          <w:sz w:val="36"/>
+          <w:szCs w:val="36"/>
+        </w:rPr>
+      </w:pPr>
+    </w:p>
+    <w:p>
+      <w:pPr>
+        <w:rPr>
+          <w:b/>
+          <w:sz w:val="36"/>
+          <w:szCs w:val="36"/>
+        </w:rPr>
+      </w:pPr>
+    </w:p>
+    <w:p>
+      <w:pPr>
+        <w:rPr>
+          <w:b/>
+          <w:sz w:val="36"/>
+          <w:szCs w:val="36"/>
+        </w:rPr>
+      </w:pPr>
+    </w:p>
+    <w:p>
+      <w:pPr>
+        <w:rPr>
+          <w:b/>
+          <w:sz w:val="36"/>
+          <w:szCs w:val="36"/>
+        </w:rPr>
+      </w:pPr>
+    </w:p>
+    <w:p>
+      <w:pPr>
+        <w:rPr>
+          <w:b/>
+          <w:sz w:val="36"/>
+          <w:szCs w:val="36"/>
+        </w:rPr>
+      </w:pPr>
+    </w:p>
+    <w:p>
+      <w:pPr>
+        <w:rPr>
+          <w:b/>
+          <w:sz w:val="36"/>
+          <w:szCs w:val="36"/>
+        </w:rPr>
+      </w:pPr>
+    </w:p>
+    <w:p>
+      <w:pPr>
+        <w:rPr>
+          <w:b/>
+          <w:sz w:val="36"/>
+          <w:szCs w:val="36"/>
+        </w:rPr>
+      </w:pPr>
+    </w:p>
+    <w:p>
+      <w:pPr>
+        <w:rPr>
+          <w:b/>
+          <w:sz w:val="36"/>
+          <w:szCs w:val="36"/>
+        </w:rPr>
+      </w:pPr>
+    </w:p>
+    <w:p>
+      <w:pPr>
+        <w:rPr>
+          <w:b/>
+          <w:sz w:val="36"/>
+          <w:szCs w:val="36"/>
+        </w:rPr>
+      </w:pPr>
+    </w:p>
+    <w:p>
+      <w:pPr>
+        <w:rPr>
+          <w:b/>
+          <w:sz w:val="36"/>
+          <w:szCs w:val="36"/>
+        </w:rPr>
+      </w:pPr>
+    </w:p>
+    <w:p>
+      <w:pPr>
+        <w:rPr>
+          <w:b/>
+          <w:sz w:val="36"/>
+          <w:szCs w:val="36"/>
+        </w:rPr>
+      </w:pPr>
+    </w:p>
+    <w:p>
+      <w:pPr>
+        <w:rPr>
+          <w:b/>
+          <w:sz w:val="36"/>
+          <w:szCs w:val="36"/>
+        </w:rPr>
+      </w:pPr>
+    </w:p>
+    <w:p>
+      <w:pPr>
+        <w:rPr>
+          <w:b/>
+          <w:sz w:val="36"/>
+          <w:szCs w:val="36"/>
+        </w:rPr>
+      </w:pPr>
+    </w:p>
+    <w:p>
+      <w:pPr>
+        <w:rPr>
+          <w:b/>
+          <w:sz w:val="36"/>
+          <w:szCs w:val="36"/>
+        </w:rPr>
+      </w:pPr>
+      <w:r>
+        <w:rPr>
+          <w:b/>
+          <w:sz w:val="36"/>
+          <w:szCs w:val="36"/>
+        </w:rPr>
+        <w:lastRenderedPageBreak/>
+        <w:t>Problem statement and objective</w:t>
+      </w:r>
+    </w:p>
+    <w:p>
+      <w:pPr>
+        <w:rPr>
+          <w:b/>
+          <w:sz w:val="36"/>
+          <w:szCs w:val="36"/>
+        </w:rPr>
+      </w:pPr>
+    </w:p>
+    <w:p>
+      <w:pPr>
+        <w:rPr>
+          <w:b/>
+          <w:sz w:val="36"/>
+          <w:szCs w:val="36"/>
+        </w:rPr>
+      </w:pPr>
+    </w:p>
+    <w:p>
+      <w:pPr>
+        <w:rPr>
+          <w:b/>
+          <w:sz w:val="36"/>
+          <w:szCs w:val="36"/>
+        </w:rPr>
+      </w:pPr>
+    </w:p>
+    <w:p>
+      <w:pPr>
+        <w:rPr>
+          <w:b/>
+          <w:sz w:val="36"/>
+          <w:szCs w:val="36"/>
+        </w:rPr>
+      </w:pPr>
+    </w:p>
+    <w:p>
+      <w:pPr>
+        <w:rPr>
+          <w:b/>
+          <w:sz w:val="36"/>
+          <w:szCs w:val="36"/>
+        </w:rPr>
+      </w:pPr>
+    </w:p>
+    <w:p>
+      <w:pPr>
+        <w:rPr>
+          <w:b/>
+          <w:sz w:val="36"/>
+          <w:szCs w:val="36"/>
+        </w:rPr>
+      </w:pPr>
+    </w:p>
+    <w:p>
+      <w:pPr>
+        <w:rPr>
+          <w:b/>
+          <w:sz w:val="36"/>
+          <w:szCs w:val="36"/>
+        </w:rPr>
+      </w:pPr>
+    </w:p>
+    <w:p>
+      <w:pPr>
+        <w:rPr>
+          <w:b/>
+          <w:sz w:val="36"/>
+          <w:szCs w:val="36"/>
+        </w:rPr>
+      </w:pPr>
+    </w:p>
+    <w:p>
+      <w:pPr>
+        <w:rPr>
+          <w:b/>
+          <w:sz w:val="36"/>
+          <w:szCs w:val="36"/>
+        </w:rPr>
+      </w:pPr>
+    </w:p>
+    <w:p>
+      <w:pPr>
+        <w:rPr>
+          <w:b/>
+          <w:sz w:val="36"/>
+          <w:szCs w:val="36"/>
+        </w:rPr>
+      </w:pPr>
+    </w:p>
+    <w:p>
+      <w:pPr>
+        <w:rPr>
+          <w:b/>
+          <w:sz w:val="36"/>
+          <w:szCs w:val="36"/>
+        </w:rPr>
+      </w:pPr>
+    </w:p>
+    <w:p>
+      <w:pPr>
+        <w:rPr>
+          <w:b/>
+          <w:sz w:val="36"/>
+          <w:szCs w:val="36"/>
+        </w:rPr>
+      </w:pPr>
+    </w:p>
+    <w:p>
+      <w:pPr>
+        <w:rPr>
+          <w:b/>
+          <w:sz w:val="36"/>
+          <w:szCs w:val="36"/>
+        </w:rPr>
+      </w:pPr>
+      <w:bookmarkStart w:id="0" w:name="_GoBack"/>
+      <w:bookmarkEnd w:id="0"/>
+    </w:p>
+    <w:p>
+      <w:pPr>
+        <w:rPr>
+          <w:b/>
+          <w:sz w:val="36"/>
+          <w:szCs w:val="36"/>
+        </w:rPr>
+      </w:pPr>
+    </w:p>
+    <w:p>
+      <w:pPr>
+        <w:rPr>
+          <w:b/>
+          <w:sz w:val="36"/>
+          <w:szCs w:val="36"/>
+        </w:rPr>
+      </w:pPr>
+    </w:p>
+    <w:p>
+      <w:pPr>
+        <w:rPr>
+          <w:b/>
+          <w:sz w:val="36"/>
+          <w:szCs w:val="36"/>
+        </w:rPr>
+      </w:pPr>
+    </w:p>
+    <w:p>
+      <w:pPr>
+        <w:rPr>
+          <w:b/>
+          <w:sz w:val="36"/>
+          <w:szCs w:val="36"/>
+        </w:rPr>
+      </w:pPr>
+    </w:p>
+    <w:p>
+      <w:pPr>
+        <w:rPr>
+          <w:b/>
+          <w:sz w:val="36"/>
+          <w:szCs w:val="36"/>
+        </w:rPr>
+      </w:pPr>
+    </w:p>
+    <w:p>
+      <w:pPr>
+        <w:rPr>
+          <w:b/>
+          <w:sz w:val="36"/>
+          <w:szCs w:val="36"/>
+        </w:rPr>
+      </w:pPr>
+    </w:p>
+    <w:p>
+      <w:pPr>
+        <w:rPr>
+          <w:b/>
+          <w:sz w:val="36"/>
+          <w:szCs w:val="36"/>
+        </w:rPr>
+      </w:pPr>
+    </w:p>
+    <w:p>
+      <w:pPr>
+        <w:rPr>
+          <w:b/>
+          <w:sz w:val="36"/>
+          <w:szCs w:val="36"/>
+        </w:rPr>
+      </w:pPr>
+      <w:r>
+        <w:rPr>
+          <w:b/>
+          <w:sz w:val="36"/>
+          <w:szCs w:val="36"/>
+        </w:rPr>
+        <w:lastRenderedPageBreak/>
+        <w:t>Requirement specifications</w:t>
+      </w:r>
+    </w:p>
+    <w:p>
+      <w:pPr>
+        <w:rPr>
+          <w:szCs w:val="36"/>
+        </w:rPr>
+      </w:pPr>
+      <w:r>
+        <w:rPr>
+          <w:b/>
+          <w:sz w:val="36"/>
+          <w:szCs w:val="36"/>
+        </w:rPr>
+        <w:tab/>
+      </w:r>
+      <w:r>
+        <w:rPr>
+          <w:szCs w:val="36"/>
+        </w:rPr>
+        <w:t>The requirements needed to do this project are given below.</w:t>
+      </w:r>
+    </w:p>
+    <w:p>
+      <w:pPr>
+        <w:rPr>
+          <w:szCs w:val="36"/>
+        </w:rPr>
+      </w:pPr>
+    </w:p>
+    <w:p>
+      <w:pPr>
+        <w:rPr>
+          <w:szCs w:val="36"/>
+        </w:rPr>
+      </w:pPr>
+      <w:r>
+        <w:rPr>
+          <w:szCs w:val="36"/>
+        </w:rPr>
+        <w:tab/>
+        <w:t>Hardware requirements:</w:t>
+      </w:r>
+    </w:p>
+    <w:p>
+      <w:pPr>
+        <w:rPr>
+          <w:szCs w:val="36"/>
+        </w:rPr>
+      </w:pPr>
+    </w:p>
+    <w:p>
+      <w:pPr>
+        <w:rPr>
+          <w:szCs w:val="36"/>
+        </w:rPr>
+      </w:pPr>
+    </w:p>
+    <w:p>
+      <w:pPr>
+        <w:rPr>
+          <w:szCs w:val="36"/>
+        </w:rPr>
+      </w:pPr>
+    </w:p>
+    <w:p>
+      <w:pPr>
+        <w:rPr>
+          <w:szCs w:val="36"/>
+        </w:rPr>
+      </w:pPr>
+    </w:p>
+    <w:p>
+      <w:pPr>
+        <w:rPr>
+          <w:szCs w:val="36"/>
+        </w:rPr>
+      </w:pPr>
+    </w:p>
+    <w:p>
+      <w:pPr>
+        <w:rPr>
+          <w:szCs w:val="36"/>
+        </w:rPr>
+      </w:pPr>
+    </w:p>
+    <w:p>
+      <w:pPr>
+        <w:rPr>
+          <w:szCs w:val="36"/>
+        </w:rPr>
+      </w:pPr>
+    </w:p>
+    <w:p>
+      <w:pPr>
+        <w:rPr>
+          <w:szCs w:val="36"/>
+        </w:rPr>
+      </w:pPr>
+      <w:r>
+        <w:rPr>
+          <w:szCs w:val="36"/>
+        </w:rPr>
+        <w:tab/>
+        <w:t>Software requirements:</w:t>
+      </w:r>
+    </w:p>
+    <w:p>
+      <w:pPr>
         <w:pStyle w:val="NoSpacing"/>
         <w:rPr>
           <w:rFonts w:eastAsiaTheme="minorHAnsi"/>
@@ -72,8 +610,6 @@
           <w:szCs w:val="36"/>
         </w:rPr>
       </w:pPr>
-      <w:bookmarkStart w:id="0" w:name="_GoBack"/>
-      <w:bookmarkEnd w:id="0"/>
     </w:p>
     <w:p>
       <w:pPr>
@@ -4327,8 +4863,586 @@
     </w:p>
     <w:p>
       <w:pPr>
+        <w:rPr>
+          <w:b/>
+          <w:sz w:val="36"/>
+        </w:rPr>
+      </w:pPr>
+      <w:r>
+        <w:rPr>
+          <w:b/>
+          <w:sz w:val="36"/>
+        </w:rPr>
+        <w:lastRenderedPageBreak/>
+        <w:t>Training the machine learning models</w:t>
+      </w:r>
+    </w:p>
+    <w:p>
+      <w:pPr>
+        <w:rPr>
+          <w:b/>
+          <w:sz w:val="36"/>
+        </w:rPr>
+      </w:pPr>
+    </w:p>
+    <w:p>
+      <w:r>
+        <w:rPr>
+          <w:b/>
+        </w:rPr>
+        <w:tab/>
+      </w:r>
+      <w:r>
+        <w:t>After the data has been processed, we can use that data to train the machine learning models. The steps taken while training a model are:</w:t>
+      </w:r>
+    </w:p>
+    <w:p>
+      <w:pPr>
+        <w:pStyle w:val="ListParagraph"/>
+        <w:numPr>
+          <w:ilvl w:val="0"/>
+          <w:numId w:val="8"/>
+        </w:numPr>
+      </w:pPr>
+      <w:r>
+        <w:t>Identifying the type of task given i.e classification or regression.</w:t>
+      </w:r>
+    </w:p>
+    <w:p>
+      <w:pPr>
+        <w:pStyle w:val="ListParagraph"/>
+        <w:numPr>
+          <w:ilvl w:val="0"/>
+          <w:numId w:val="8"/>
+        </w:numPr>
+      </w:pPr>
+      <w:r>
+        <w:t>Choosing the appropriate models.</w:t>
+      </w:r>
+    </w:p>
+    <w:p>
+      <w:pPr>
+        <w:pStyle w:val="ListParagraph"/>
+        <w:numPr>
+          <w:ilvl w:val="0"/>
+          <w:numId w:val="8"/>
+        </w:numPr>
+      </w:pPr>
+      <w:r>
+        <w:t>Identifying the dependent and independent variables.</w:t>
+      </w:r>
+    </w:p>
+    <w:p>
+      <w:pPr>
+        <w:pStyle w:val="ListParagraph"/>
+        <w:numPr>
+          <w:ilvl w:val="0"/>
+          <w:numId w:val="8"/>
+        </w:numPr>
+      </w:pPr>
+      <w:r>
+        <w:t>Splitting the data into training and testing data.</w:t>
+      </w:r>
+    </w:p>
+    <w:p>
+      <w:pPr>
+        <w:pStyle w:val="ListParagraph"/>
+        <w:numPr>
+          <w:ilvl w:val="0"/>
+          <w:numId w:val="8"/>
+        </w:numPr>
+      </w:pPr>
+      <w:r>
+        <w:t>Training the model.</w:t>
+      </w:r>
+    </w:p>
+    <w:p>
+      <w:pPr>
+        <w:pStyle w:val="ListParagraph"/>
+        <w:numPr>
+          <w:ilvl w:val="0"/>
+          <w:numId w:val="8"/>
+        </w:numPr>
+      </w:pPr>
+      <w:r>
+        <w:t>Using the test data to predict the output.</w:t>
+      </w:r>
+    </w:p>
+    <w:p>
+      <w:pPr>
+        <w:pStyle w:val="ListParagraph"/>
+        <w:numPr>
+          <w:ilvl w:val="0"/>
+          <w:numId w:val="8"/>
+        </w:numPr>
+      </w:pPr>
+      <w:r>
+        <w:t>Evaluating the trained model’s accuracy by comparing with the test output and the predicted output.</w:t>
+      </w:r>
+    </w:p>
+    <w:p/>
+    <w:p>
+      <w:pPr>
+        <w:rPr>
+          <w:b/>
+        </w:rPr>
+      </w:pPr>
+      <w:r>
+        <w:rPr>
+          <w:b/>
+        </w:rPr>
+        <w:t>Identifying the task given</w:t>
+      </w:r>
+    </w:p>
+    <w:p>
+      <w:pPr>
+        <w:rPr>
+          <w:b/>
+        </w:rPr>
+      </w:pPr>
+    </w:p>
+    <w:p>
+      <w:r>
+        <w:rPr>
+          <w:b/>
+        </w:rPr>
+        <w:tab/>
+      </w:r>
+      <w:r>
+        <w:t>Here, our task is to predict the amount of loan to be sanctioned to an applicant by the bank. This falls under the category of regression as we are predicting the actual amount to be sanctioned. We can use regression models for our application.</w:t>
+      </w:r>
+    </w:p>
+    <w:p/>
+    <w:p>
+      <w:pPr>
+        <w:rPr>
+          <w:b/>
+        </w:rPr>
+      </w:pPr>
+      <w:r>
+        <w:rPr>
+          <w:b/>
+        </w:rPr>
+        <w:t>Choosing the appropriate models</w:t>
+      </w:r>
+    </w:p>
+    <w:p>
+      <w:pPr>
+        <w:rPr>
+          <w:b/>
+        </w:rPr>
+      </w:pPr>
+      <w:r>
+        <w:rPr>
+          <w:b/>
+        </w:rPr>
+        <w:tab/>
+      </w:r>
+    </w:p>
+    <w:p>
+      <w:r>
+        <w:rPr>
+          <w:b/>
+        </w:rPr>
+        <w:tab/>
+      </w:r>
+      <w:r>
+        <w:t>Choosing the correct model is a crucial step in the model training and testing because it will decide the accuracy of the trained model. Not all models are the same and each model is built for a specific set of tasks. So, we need to choose the appropriate models for our task to maximize the accuracy of our trained models.</w:t>
+      </w:r>
+    </w:p>
+    <w:p>
+      <w:pPr>
+        <w:rPr>
+          <w:b/>
+        </w:rPr>
+      </w:pPr>
+    </w:p>
+    <w:p>
+      <w:r>
+        <w:rPr>
+          <w:b/>
+        </w:rPr>
+        <w:tab/>
+      </w:r>
+      <w:r>
+        <w:t>For this application, we will choose to train 3 regression models available in SKLearn:</w:t>
+      </w:r>
+    </w:p>
+    <w:p/>
+    <w:p>
+      <w:pPr>
+        <w:pStyle w:val="ListParagraph"/>
+        <w:numPr>
+          <w:ilvl w:val="0"/>
+          <w:numId w:val="9"/>
+        </w:numPr>
+      </w:pPr>
+      <w:r>
+        <w:t xml:space="preserve">Linear regression: </w:t>
+      </w:r>
+      <w:r>
+        <w:t>Linear</w:t>
+      </w:r>
+      <w:r>
+        <w:t xml:space="preserve"> </w:t>
+      </w:r>
+      <w:r>
+        <w:t>Regression fits a linear model with coefficients w = (w1, …, wp) to minimize the residual sum of squares between the observed targets in the dataset, and the targets predicted by the linear approximation.</w:t>
+      </w:r>
+    </w:p>
+    <w:p>
+      <w:pPr>
+        <w:pStyle w:val="ListParagraph"/>
+      </w:pPr>
+    </w:p>
+    <w:p>
+      <w:pPr>
+        <w:pStyle w:val="ListParagraph"/>
+        <w:numPr>
+          <w:ilvl w:val="0"/>
+          <w:numId w:val="9"/>
+        </w:numPr>
+      </w:pPr>
+      <w:r>
+        <w:t xml:space="preserve">Bayesian </w:t>
+      </w:r>
+      <w:r>
+        <w:t xml:space="preserve">Ridge: </w:t>
+      </w:r>
+      <w:r>
+        <w:t>Bayesian regression allows a natural mechanism to survive insufficient data or poorly distributed data by formulating linear regression using probability distributors rather than point estimates. The output or response ‘y’ is assumed to drawn from a probability distribution rather than estimated as a single value.</w:t>
+      </w:r>
+    </w:p>
+    <w:p/>
+    <w:p>
+      <w:pPr>
+        <w:pStyle w:val="ListParagraph"/>
+        <w:numPr>
+          <w:ilvl w:val="0"/>
+          <w:numId w:val="9"/>
+        </w:numPr>
+      </w:pPr>
+      <w:r>
+        <w:t>Decision Tree R</w:t>
+      </w:r>
+      <w:r>
+        <w:t xml:space="preserve">egressor: </w:t>
+      </w:r>
+      <w:r>
+        <w:t>Decision tree regression observes features of an object and trains a model in the structure of a tree to predict data in the future to produce meaningful continuous output. Continuous output means that the output/result is not discrete, i.e., it is not represented just by a discrete, known set of numbers or values.</w:t>
+      </w:r>
+    </w:p>
+    <w:p>
+      <w:pPr>
+        <w:pStyle w:val="ListParagraph"/>
+      </w:pPr>
+    </w:p>
+    <w:p/>
+    <w:p/>
+    <w:p/>
+    <w:p/>
+    <w:p/>
+    <w:p/>
+    <w:p>
+      <w:pPr>
+        <w:rPr>
+          <w:b/>
+        </w:rPr>
+      </w:pPr>
+      <w:r>
+        <w:rPr>
+          <w:b/>
+        </w:rPr>
+        <w:lastRenderedPageBreak/>
+        <w:t>Identifying the dependent and independent variables</w:t>
+      </w:r>
+    </w:p>
+    <w:p>
+      <w:pPr>
+        <w:rPr>
+          <w:b/>
+        </w:rPr>
+      </w:pPr>
+    </w:p>
+    <w:p>
+      <w:r>
+        <w:drawing>
+          <wp:anchor distT="0" distB="0" distL="114300" distR="114300" simplePos="0" relativeHeight="251718656" behindDoc="0" locked="0" layoutInCell="1" allowOverlap="1" wp14:anchorId="137C61E5" wp14:editId="25C458BF">
+            <wp:simplePos x="0" y="0"/>
+            <wp:positionH relativeFrom="margin">
+              <wp:align>center</wp:align>
+            </wp:positionH>
+            <wp:positionV relativeFrom="paragraph">
+              <wp:posOffset>1009650</wp:posOffset>
+            </wp:positionV>
+            <wp:extent cx="4556760" cy="2797810"/>
+            <wp:effectExtent l="0" t="0" r="0" b="2540"/>
+            <wp:wrapTopAndBottom/>
+            <wp:docPr id="9" name="Picture 9"/>
+            <wp:cNvGraphicFramePr>
+              <a:graphicFrameLocks xmlns:a="http://schemas.openxmlformats.org/drawingml/2006/main" noChangeAspect="1"/>
+            </wp:cNvGraphicFramePr>
+            <a:graphic xmlns:a="http://schemas.openxmlformats.org/drawingml/2006/main">
+              <a:graphicData uri="http://schemas.openxmlformats.org/drawingml/2006/picture">
+                <pic:pic xmlns:pic="http://schemas.openxmlformats.org/drawingml/2006/picture">
+                  <pic:nvPicPr>
+                    <pic:cNvPr id="1" name=""/>
+                    <pic:cNvPicPr/>
+                  </pic:nvPicPr>
+                  <pic:blipFill>
+                    <a:blip r:embed="rId46"/>
+                    <a:stretch>
+                      <a:fillRect/>
+                    </a:stretch>
+                  </pic:blipFill>
+                  <pic:spPr>
+                    <a:xfrm>
+                      <a:off x="0" y="0"/>
+                      <a:ext cx="4556760" cy="2797810"/>
+                    </a:xfrm>
+                    <a:prstGeom prst="rect">
+                      <a:avLst/>
+                    </a:prstGeom>
+                  </pic:spPr>
+                </pic:pic>
+              </a:graphicData>
+            </a:graphic>
+            <wp14:sizeRelH relativeFrom="margin">
+              <wp14:pctWidth>0</wp14:pctWidth>
+            </wp14:sizeRelH>
+            <wp14:sizeRelV relativeFrom="margin">
+              <wp14:pctHeight>0</wp14:pctHeight>
+            </wp14:sizeRelV>
+          </wp:anchor>
+        </w:drawing>
+      </w:r>
+      <w:r>
+        <w:rPr>
+          <w:b/>
+        </w:rPr>
+        <w:tab/>
+      </w:r>
+      <w:r>
+        <w:t>We need to identify the dependent variables and independent variables in our data to train the model. Here, the dependent variable is ‘Loan Sanction Amount (USD)’.</w:t>
+      </w:r>
+      <w:r>
+        <w:t xml:space="preserve"> We can isolate it and store it in a variable.</w:t>
+      </w:r>
+    </w:p>
+    <w:p/>
+    <w:p>
+      <w:r>
+        <w:drawing>
+          <wp:anchor distT="0" distB="0" distL="114300" distR="114300" simplePos="0" relativeHeight="251720704" behindDoc="0" locked="0" layoutInCell="1" allowOverlap="1" wp14:anchorId="0AEF9D3B" wp14:editId="256F9B1B">
+            <wp:simplePos x="0" y="0"/>
+            <wp:positionH relativeFrom="margin">
+              <wp:align>center</wp:align>
+            </wp:positionH>
+            <wp:positionV relativeFrom="paragraph">
+              <wp:posOffset>687705</wp:posOffset>
+            </wp:positionV>
+            <wp:extent cx="4069080" cy="775970"/>
+            <wp:effectExtent l="0" t="0" r="7620" b="5080"/>
+            <wp:wrapTopAndBottom/>
+            <wp:docPr id="41" name="Picture 41"/>
+            <wp:cNvGraphicFramePr>
+              <a:graphicFrameLocks xmlns:a="http://schemas.openxmlformats.org/drawingml/2006/main" noChangeAspect="1"/>
+            </wp:cNvGraphicFramePr>
+            <a:graphic xmlns:a="http://schemas.openxmlformats.org/drawingml/2006/main">
+              <a:graphicData uri="http://schemas.openxmlformats.org/drawingml/2006/picture">
+                <pic:pic xmlns:pic="http://schemas.openxmlformats.org/drawingml/2006/picture">
+                  <pic:nvPicPr>
+                    <pic:cNvPr id="1" name=""/>
+                    <pic:cNvPicPr/>
+                  </pic:nvPicPr>
+                  <pic:blipFill>
+                    <a:blip r:embed="rId47"/>
+                    <a:stretch>
+                      <a:fillRect/>
+                    </a:stretch>
+                  </pic:blipFill>
+                  <pic:spPr>
+                    <a:xfrm>
+                      <a:off x="0" y="0"/>
+                      <a:ext cx="4069080" cy="775970"/>
+                    </a:xfrm>
+                    <a:prstGeom prst="rect">
+                      <a:avLst/>
+                    </a:prstGeom>
+                  </pic:spPr>
+                </pic:pic>
+              </a:graphicData>
+            </a:graphic>
+            <wp14:sizeRelH relativeFrom="margin">
+              <wp14:pctWidth>0</wp14:pctWidth>
+            </wp14:sizeRelH>
+            <wp14:sizeRelV relativeFrom="margin">
+              <wp14:pctHeight>0</wp14:pctHeight>
+            </wp14:sizeRelV>
+          </wp:anchor>
+        </w:drawing>
+      </w:r>
+      <w:r>
+        <w:drawing>
+          <wp:anchor distT="0" distB="0" distL="114300" distR="114300" simplePos="0" relativeHeight="251722752" behindDoc="0" locked="0" layoutInCell="1" allowOverlap="1" wp14:anchorId="36AF50FE" wp14:editId="7EC2EE1F">
+            <wp:simplePos x="0" y="0"/>
+            <wp:positionH relativeFrom="margin">
+              <wp:align>right</wp:align>
+            </wp:positionH>
+            <wp:positionV relativeFrom="paragraph">
+              <wp:posOffset>1628775</wp:posOffset>
+            </wp:positionV>
+            <wp:extent cx="5943600" cy="1329055"/>
+            <wp:effectExtent l="0" t="0" r="0" b="4445"/>
+            <wp:wrapTopAndBottom/>
+            <wp:docPr id="42" name="Picture 42"/>
+            <wp:cNvGraphicFramePr>
+              <a:graphicFrameLocks xmlns:a="http://schemas.openxmlformats.org/drawingml/2006/main" noChangeAspect="1"/>
+            </wp:cNvGraphicFramePr>
+            <a:graphic xmlns:a="http://schemas.openxmlformats.org/drawingml/2006/main">
+              <a:graphicData uri="http://schemas.openxmlformats.org/drawingml/2006/picture">
+                <pic:pic xmlns:pic="http://schemas.openxmlformats.org/drawingml/2006/picture">
+                  <pic:nvPicPr>
+                    <pic:cNvPr id="1" name=""/>
+                    <pic:cNvPicPr/>
+                  </pic:nvPicPr>
+                  <pic:blipFill>
+                    <a:blip r:embed="rId48"/>
+                    <a:stretch>
+                      <a:fillRect/>
+                    </a:stretch>
+                  </pic:blipFill>
+                  <pic:spPr>
+                    <a:xfrm>
+                      <a:off x="0" y="0"/>
+                      <a:ext cx="5943600" cy="1329055"/>
+                    </a:xfrm>
+                    <a:prstGeom prst="rect">
+                      <a:avLst/>
+                    </a:prstGeom>
+                  </pic:spPr>
+                </pic:pic>
+              </a:graphicData>
+            </a:graphic>
+          </wp:anchor>
+        </w:drawing>
+      </w:r>
+      <w:r>
+        <w:tab/>
+        <w:t xml:space="preserve">The independent variables are all the columns except the dependent variable in this case. So, we isolate the dependent variables and store them in a variable. </w:t>
+      </w:r>
+    </w:p>
+    <w:p/>
+    <w:p/>
+    <w:p>
+      <w:r>
+        <w:lastRenderedPageBreak/>
+        <w:t xml:space="preserve"> </w:t>
+      </w:r>
+      <w:r>
+        <w:rPr>
+          <w:b/>
+        </w:rPr>
+        <w:t>Splitting the data into training and testing</w:t>
+      </w:r>
+    </w:p>
+    <w:p>
+      <w:pPr>
+        <w:rPr>
+          <w:b/>
+        </w:rPr>
+      </w:pPr>
+    </w:p>
+    <w:p>
+      <w:r>
+        <w:rPr>
+          <w:b/>
+        </w:rPr>
+        <w:tab/>
+      </w:r>
+      <w:r>
+        <w:t>After we decide which models to train, we need to split the data into training and testing data so that most of the data is used to train the model and the remaining data can be used to test the model for it’s accuracy.</w:t>
+      </w:r>
+      <w:r>
+        <w:t xml:space="preserve"> </w:t>
+      </w:r>
+    </w:p>
+    <w:p/>
+    <w:p>
+      <w:r>
+        <w:tab/>
+        <w:t>To split the data, we will use ‘train_test_split’ from sklearn’s model selection. Then we pass the dependent and independent variables to the train_test_split method along with a test size</w:t>
+      </w:r>
+      <w:r>
+        <w:t xml:space="preserve"> and random_state.</w:t>
+      </w:r>
+      <w:r>
+        <w:t xml:space="preserve"> </w:t>
+      </w:r>
+      <w:r>
+        <w:t>Test_size determines the percentage of the data to be used as test data. Random_state c</w:t>
+      </w:r>
+      <w:r>
+        <w:t>ontrols the shuffling applied to the data before applying the split.</w:t>
+      </w:r>
+    </w:p>
+    <w:p/>
+    <w:p>
+      <w:r>
+        <w:drawing>
+          <wp:anchor distT="0" distB="0" distL="114300" distR="114300" simplePos="0" relativeHeight="251724800" behindDoc="0" locked="0" layoutInCell="1" allowOverlap="1" wp14:anchorId="6E7B6298" wp14:editId="0E82494C">
+            <wp:simplePos x="0" y="0"/>
+            <wp:positionH relativeFrom="margin">
+              <wp:align>right</wp:align>
+            </wp:positionH>
+            <wp:positionV relativeFrom="paragraph">
+              <wp:posOffset>321310</wp:posOffset>
+            </wp:positionV>
+            <wp:extent cx="5943600" cy="1471930"/>
+            <wp:effectExtent l="0" t="0" r="0" b="0"/>
+            <wp:wrapTopAndBottom/>
+            <wp:docPr id="43" name="Picture 43"/>
+            <wp:cNvGraphicFramePr>
+              <a:graphicFrameLocks xmlns:a="http://schemas.openxmlformats.org/drawingml/2006/main" noChangeAspect="1"/>
+            </wp:cNvGraphicFramePr>
+            <a:graphic xmlns:a="http://schemas.openxmlformats.org/drawingml/2006/main">
+              <a:graphicData uri="http://schemas.openxmlformats.org/drawingml/2006/picture">
+                <pic:pic xmlns:pic="http://schemas.openxmlformats.org/drawingml/2006/picture">
+                  <pic:nvPicPr>
+                    <pic:cNvPr id="1" name=""/>
+                    <pic:cNvPicPr/>
+                  </pic:nvPicPr>
+                  <pic:blipFill>
+                    <a:blip r:embed="rId49"/>
+                    <a:stretch>
+                      <a:fillRect/>
+                    </a:stretch>
+                  </pic:blipFill>
+                  <pic:spPr>
+                    <a:xfrm>
+                      <a:off x="0" y="0"/>
+                      <a:ext cx="5943600" cy="1471930"/>
+                    </a:xfrm>
+                    <a:prstGeom prst="rect">
+                      <a:avLst/>
+                    </a:prstGeom>
+                  </pic:spPr>
+                </pic:pic>
+              </a:graphicData>
+            </a:graphic>
+          </wp:anchor>
+        </w:drawing>
+      </w:r>
+    </w:p>
+    <w:p/>
+    <w:p/>
+    <w:p>
+      <w:pPr>
         <w:ind w:firstLine="720"/>
       </w:pPr>
+      <w:r>
+        <w:t>Train_test_split returns 4 values: X_train, X_test, Y_train, Y_test. The *_train data is used to train the model and the *_test data is used to test the model after training it.</w:t>
+      </w:r>
     </w:p>
     <w:p>
       <w:pPr>
@@ -4347,6 +5461,11 @@
     </w:p>
     <w:p>
       <w:pPr>
+        <w:ind w:firstLine="720"/>
+      </w:pPr>
+    </w:p>
+    <w:p>
+      <w:pPr>
         <w:rPr>
           <w:b/>
           <w:sz w:val="36"/>
@@ -4357,7 +5476,85 @@
           <w:b/>
           <w:sz w:val="36"/>
         </w:rPr>
-        <w:t>Training the machine learning models</w:t>
+        <w:lastRenderedPageBreak/>
+        <w:t>Training, testing and evaluating the models</w:t>
+      </w:r>
+    </w:p>
+    <w:p>
+      <w:pPr>
+        <w:rPr>
+          <w:b/>
+          <w:sz w:val="36"/>
+        </w:rPr>
+      </w:pPr>
+    </w:p>
+    <w:p>
+      <w:r>
+        <w:rPr>
+          <w:b/>
+          <w:sz w:val="36"/>
+        </w:rPr>
+        <w:tab/>
+      </w:r>
+      <w:r>
+        <w:t>After the train and test data is ready, we can move on to training and testing the models. The process of training and testing is as follows:</w:t>
+      </w:r>
+    </w:p>
+    <w:p>
+      <w:pPr>
+        <w:pStyle w:val="ListParagraph"/>
+        <w:numPr>
+          <w:ilvl w:val="0"/>
+          <w:numId w:val="10"/>
+        </w:numPr>
+      </w:pPr>
+      <w:r>
+        <w:t>The model is imported from the library and instantiated.</w:t>
+      </w:r>
+    </w:p>
+    <w:p>
+      <w:pPr>
+        <w:pStyle w:val="ListParagraph"/>
+        <w:numPr>
+          <w:ilvl w:val="0"/>
+          <w:numId w:val="10"/>
+        </w:numPr>
+      </w:pPr>
+      <w:r>
+        <w:t>Then it is trained using the training data.</w:t>
+      </w:r>
+    </w:p>
+    <w:p>
+      <w:pPr>
+        <w:pStyle w:val="ListParagraph"/>
+        <w:numPr>
+          <w:ilvl w:val="0"/>
+          <w:numId w:val="10"/>
+        </w:numPr>
+      </w:pPr>
+      <w:r>
+        <w:t>The trained model is used to predict the output using the test input.</w:t>
+      </w:r>
+    </w:p>
+    <w:p>
+      <w:pPr>
+        <w:pStyle w:val="ListParagraph"/>
+        <w:numPr>
+          <w:ilvl w:val="0"/>
+          <w:numId w:val="10"/>
+        </w:numPr>
+      </w:pPr>
+      <w:r>
+        <w:t>Then the model is evaluated by analyzing the r2 score by using the predicted output and the test output.</w:t>
+      </w:r>
+    </w:p>
+    <w:p/>
+    <w:p>
+      <w:pPr>
+        <w:ind w:left="360"/>
+      </w:pPr>
+      <w:r>
+        <w:t>All the 3 selected models are trained, tested and evaluated according the steps mentioned above.</w:t>
       </w:r>
     </w:p>
     <w:p>
@@ -4377,14 +5574,1148 @@
     <w:p>
       <w:pPr>
         <w:rPr>
+          <w:b/>
+          <w:sz w:val="36"/>
+        </w:rPr>
+      </w:pPr>
+      <w:r>
+        <w:rPr>
+          <w:b/>
+          <w:sz w:val="36"/>
+        </w:rPr>
+        <w:lastRenderedPageBreak/>
+        <w:t>Model 1: Linear Regression</w:t>
+      </w:r>
+    </w:p>
+    <w:p>
+      <w:pPr>
+        <w:ind w:firstLine="720"/>
+        <w:jc w:val="both"/>
+        <w:rPr>
+          <w:rFonts w:asciiTheme="majorHAnsi" w:hAnsiTheme="majorHAnsi" w:cstheme="majorHAnsi"/>
+          <w:szCs w:val="28"/>
+          <w:shd w:val="clear" w:color="auto" w:fill="FFFFFF"/>
+        </w:rPr>
+      </w:pPr>
+      <w:r>
+        <w:rPr>
+          <w:noProof/>
           <w:sz w:val="2"/>
         </w:rPr>
-      </w:pPr>
+        <w:drawing>
+          <wp:anchor distT="0" distB="0" distL="114300" distR="114300" simplePos="0" relativeHeight="251729920" behindDoc="0" locked="0" layoutInCell="1" allowOverlap="1" wp14:anchorId="2419B304" wp14:editId="08F577C0">
+            <wp:simplePos x="0" y="0"/>
+            <wp:positionH relativeFrom="margin">
+              <wp:posOffset>1257300</wp:posOffset>
+            </wp:positionH>
+            <wp:positionV relativeFrom="paragraph">
+              <wp:posOffset>4157345</wp:posOffset>
+            </wp:positionV>
+            <wp:extent cx="3185160" cy="1967865"/>
+            <wp:effectExtent l="0" t="0" r="0" b="0"/>
+            <wp:wrapTopAndBottom/>
+            <wp:docPr id="46" name="Picture 46"/>
+            <wp:cNvGraphicFramePr>
+              <a:graphicFrameLocks xmlns:a="http://schemas.openxmlformats.org/drawingml/2006/main" noChangeAspect="1"/>
+            </wp:cNvGraphicFramePr>
+            <a:graphic xmlns:a="http://schemas.openxmlformats.org/drawingml/2006/main">
+              <a:graphicData uri="http://schemas.openxmlformats.org/drawingml/2006/picture">
+                <pic:pic xmlns:pic="http://schemas.openxmlformats.org/drawingml/2006/picture">
+                  <pic:nvPicPr>
+                    <pic:cNvPr id="46" name="linear regression.png"/>
+                    <pic:cNvPicPr/>
+                  </pic:nvPicPr>
+                  <pic:blipFill>
+                    <a:blip r:embed="rId50">
+                      <a:extLst>
+                        <a:ext uri="{28A0092B-C50C-407E-A947-70E740481C1C}">
+                          <a14:useLocalDpi xmlns:a14="http://schemas.microsoft.com/office/drawing/2010/main" val="0"/>
+                        </a:ext>
+                      </a:extLst>
+                    </a:blip>
+                    <a:stretch>
+                      <a:fillRect/>
+                    </a:stretch>
+                  </pic:blipFill>
+                  <pic:spPr>
+                    <a:xfrm>
+                      <a:off x="0" y="0"/>
+                      <a:ext cx="3185160" cy="1967865"/>
+                    </a:xfrm>
+                    <a:prstGeom prst="rect">
+                      <a:avLst/>
+                    </a:prstGeom>
+                  </pic:spPr>
+                </pic:pic>
+              </a:graphicData>
+            </a:graphic>
+            <wp14:sizeRelH relativeFrom="margin">
+              <wp14:pctWidth>0</wp14:pctWidth>
+            </wp14:sizeRelH>
+            <wp14:sizeRelV relativeFrom="margin">
+              <wp14:pctHeight>0</wp14:pctHeight>
+            </wp14:sizeRelV>
+          </wp:anchor>
+        </w:drawing>
+      </w:r>
       <w:r>
         <w:rPr>
           <w:sz w:val="2"/>
         </w:rPr>
+        <w:drawing>
+          <wp:anchor distT="0" distB="0" distL="114300" distR="114300" simplePos="0" relativeHeight="251726848" behindDoc="0" locked="0" layoutInCell="1" allowOverlap="1" wp14:anchorId="341440BF" wp14:editId="0804A41A">
+            <wp:simplePos x="0" y="0"/>
+            <wp:positionH relativeFrom="margin">
+              <wp:align>center</wp:align>
+            </wp:positionH>
+            <wp:positionV relativeFrom="paragraph">
+              <wp:posOffset>626745</wp:posOffset>
+            </wp:positionV>
+            <wp:extent cx="3459480" cy="3530600"/>
+            <wp:effectExtent l="0" t="0" r="7620" b="0"/>
+            <wp:wrapTopAndBottom/>
+            <wp:docPr id="44" name="Picture 44"/>
+            <wp:cNvGraphicFramePr>
+              <a:graphicFrameLocks xmlns:a="http://schemas.openxmlformats.org/drawingml/2006/main" noChangeAspect="1"/>
+            </wp:cNvGraphicFramePr>
+            <a:graphic xmlns:a="http://schemas.openxmlformats.org/drawingml/2006/main">
+              <a:graphicData uri="http://schemas.openxmlformats.org/drawingml/2006/picture">
+                <pic:pic xmlns:pic="http://schemas.openxmlformats.org/drawingml/2006/picture">
+                  <pic:nvPicPr>
+                    <pic:cNvPr id="1" name=""/>
+                    <pic:cNvPicPr/>
+                  </pic:nvPicPr>
+                  <pic:blipFill>
+                    <a:blip r:embed="rId51"/>
+                    <a:stretch>
+                      <a:fillRect/>
+                    </a:stretch>
+                  </pic:blipFill>
+                  <pic:spPr>
+                    <a:xfrm>
+                      <a:off x="0" y="0"/>
+                      <a:ext cx="3459480" cy="3530600"/>
+                    </a:xfrm>
+                    <a:prstGeom prst="rect">
+                      <a:avLst/>
+                    </a:prstGeom>
+                  </pic:spPr>
+                </pic:pic>
+              </a:graphicData>
+            </a:graphic>
+            <wp14:sizeRelH relativeFrom="margin">
+              <wp14:pctWidth>0</wp14:pctWidth>
+            </wp14:sizeRelH>
+            <wp14:sizeRelV relativeFrom="margin">
+              <wp14:pctHeight>0</wp14:pctHeight>
+            </wp14:sizeRelV>
+          </wp:anchor>
+        </w:drawing>
+      </w:r>
+      <w:r>
+        <w:rPr>
+          <w:sz w:val="2"/>
+        </w:rPr>
+        <w:drawing>
+          <wp:anchor distT="0" distB="0" distL="114300" distR="114300" simplePos="0" relativeHeight="251728896" behindDoc="0" locked="0" layoutInCell="1" allowOverlap="1" wp14:anchorId="35181C37" wp14:editId="78FF283E">
+            <wp:simplePos x="0" y="0"/>
+            <wp:positionH relativeFrom="margin">
+              <wp:align>center</wp:align>
+            </wp:positionH>
+            <wp:positionV relativeFrom="paragraph">
+              <wp:posOffset>9525</wp:posOffset>
+            </wp:positionV>
+            <wp:extent cx="3497580" cy="590550"/>
+            <wp:effectExtent l="0" t="0" r="7620" b="0"/>
+            <wp:wrapTopAndBottom/>
+            <wp:docPr id="45" name="Picture 45"/>
+            <wp:cNvGraphicFramePr>
+              <a:graphicFrameLocks xmlns:a="http://schemas.openxmlformats.org/drawingml/2006/main" noChangeAspect="1"/>
+            </wp:cNvGraphicFramePr>
+            <a:graphic xmlns:a="http://schemas.openxmlformats.org/drawingml/2006/main">
+              <a:graphicData uri="http://schemas.openxmlformats.org/drawingml/2006/picture">
+                <pic:pic xmlns:pic="http://schemas.openxmlformats.org/drawingml/2006/picture">
+                  <pic:nvPicPr>
+                    <pic:cNvPr id="1" name=""/>
+                    <pic:cNvPicPr/>
+                  </pic:nvPicPr>
+                  <pic:blipFill>
+                    <a:blip r:embed="rId52"/>
+                    <a:stretch>
+                      <a:fillRect/>
+                    </a:stretch>
+                  </pic:blipFill>
+                  <pic:spPr>
+                    <a:xfrm>
+                      <a:off x="0" y="0"/>
+                      <a:ext cx="3497580" cy="590550"/>
+                    </a:xfrm>
+                    <a:prstGeom prst="rect">
+                      <a:avLst/>
+                    </a:prstGeom>
+                  </pic:spPr>
+                </pic:pic>
+              </a:graphicData>
+            </a:graphic>
+            <wp14:sizeRelH relativeFrom="margin">
+              <wp14:pctWidth>0</wp14:pctWidth>
+            </wp14:sizeRelH>
+            <wp14:sizeRelV relativeFrom="margin">
+              <wp14:pctHeight>0</wp14:pctHeight>
+            </wp14:sizeRelV>
+          </wp:anchor>
+        </w:drawing>
+      </w:r>
+      <w:r>
+        <w:t xml:space="preserve">Linear regression model is successfully trained, tested and evaluated. The r2 score of the trained model is </w:t>
+      </w:r>
+      <w:r>
+        <w:rPr>
+          <w:rFonts w:asciiTheme="majorHAnsi" w:hAnsiTheme="majorHAnsi" w:cstheme="majorHAnsi"/>
+          <w:szCs w:val="28"/>
+          <w:shd w:val="clear" w:color="auto" w:fill="FFFFFF"/>
+        </w:rPr>
+        <w:t>0.9693971794711593</w:t>
+      </w:r>
+      <w:r>
+        <w:rPr>
+          <w:rFonts w:asciiTheme="majorHAnsi" w:hAnsiTheme="majorHAnsi" w:cstheme="majorHAnsi"/>
+          <w:szCs w:val="28"/>
+          <w:shd w:val="clear" w:color="auto" w:fill="FFFFFF"/>
+        </w:rPr>
+        <w:t>. The scatter plot of the test output vs predicted output can be seen above.</w:t>
+      </w:r>
+    </w:p>
+    <w:p>
+      <w:pPr>
+        <w:ind w:firstLine="720"/>
+        <w:jc w:val="both"/>
+        <w:rPr>
+          <w:rFonts w:asciiTheme="majorHAnsi" w:hAnsiTheme="majorHAnsi" w:cstheme="majorHAnsi"/>
+          <w:szCs w:val="28"/>
+          <w:shd w:val="clear" w:color="auto" w:fill="FFFFFF"/>
+        </w:rPr>
+      </w:pPr>
+    </w:p>
+    <w:p>
+      <w:pPr>
+        <w:ind w:firstLine="720"/>
+        <w:jc w:val="both"/>
+        <w:rPr>
+          <w:rFonts w:asciiTheme="majorHAnsi" w:hAnsiTheme="majorHAnsi" w:cstheme="majorHAnsi"/>
+          <w:szCs w:val="28"/>
+          <w:shd w:val="clear" w:color="auto" w:fill="FFFFFF"/>
+        </w:rPr>
+      </w:pPr>
+    </w:p>
+    <w:p>
+      <w:pPr>
+        <w:jc w:val="both"/>
+        <w:rPr>
+          <w:rFonts w:asciiTheme="majorHAnsi" w:hAnsiTheme="majorHAnsi" w:cstheme="majorHAnsi"/>
+          <w:b/>
+          <w:sz w:val="36"/>
+          <w:szCs w:val="28"/>
+          <w:shd w:val="clear" w:color="auto" w:fill="FFFFFF"/>
+        </w:rPr>
+      </w:pPr>
+      <w:r>
+        <w:rPr>
+          <w:b/>
+          <w:noProof/>
+          <w:sz w:val="38"/>
+        </w:rPr>
         <w:lastRenderedPageBreak/>
+        <w:drawing>
+          <wp:anchor distT="0" distB="0" distL="114300" distR="114300" simplePos="0" relativeHeight="251735040" behindDoc="0" locked="0" layoutInCell="1" allowOverlap="1" wp14:anchorId="29047C40" wp14:editId="2C1F61AB">
+            <wp:simplePos x="0" y="0"/>
+            <wp:positionH relativeFrom="margin">
+              <wp:align>center</wp:align>
+            </wp:positionH>
+            <wp:positionV relativeFrom="paragraph">
+              <wp:posOffset>4427220</wp:posOffset>
+            </wp:positionV>
+            <wp:extent cx="3116580" cy="1947545"/>
+            <wp:effectExtent l="0" t="0" r="7620" b="0"/>
+            <wp:wrapTopAndBottom/>
+            <wp:docPr id="49" name="Picture 49"/>
+            <wp:cNvGraphicFramePr>
+              <a:graphicFrameLocks xmlns:a="http://schemas.openxmlformats.org/drawingml/2006/main" noChangeAspect="1"/>
+            </wp:cNvGraphicFramePr>
+            <a:graphic xmlns:a="http://schemas.openxmlformats.org/drawingml/2006/main">
+              <a:graphicData uri="http://schemas.openxmlformats.org/drawingml/2006/picture">
+                <pic:pic xmlns:pic="http://schemas.openxmlformats.org/drawingml/2006/picture">
+                  <pic:nvPicPr>
+                    <pic:cNvPr id="49" name="DTR.png"/>
+                    <pic:cNvPicPr/>
+                  </pic:nvPicPr>
+                  <pic:blipFill>
+                    <a:blip r:embed="rId53">
+                      <a:extLst>
+                        <a:ext uri="{28A0092B-C50C-407E-A947-70E740481C1C}">
+                          <a14:useLocalDpi xmlns:a14="http://schemas.microsoft.com/office/drawing/2010/main" val="0"/>
+                        </a:ext>
+                      </a:extLst>
+                    </a:blip>
+                    <a:stretch>
+                      <a:fillRect/>
+                    </a:stretch>
+                  </pic:blipFill>
+                  <pic:spPr>
+                    <a:xfrm>
+                      <a:off x="0" y="0"/>
+                      <a:ext cx="3116580" cy="1947545"/>
+                    </a:xfrm>
+                    <a:prstGeom prst="rect">
+                      <a:avLst/>
+                    </a:prstGeom>
+                  </pic:spPr>
+                </pic:pic>
+              </a:graphicData>
+            </a:graphic>
+            <wp14:sizeRelH relativeFrom="margin">
+              <wp14:pctWidth>0</wp14:pctWidth>
+            </wp14:sizeRelH>
+            <wp14:sizeRelV relativeFrom="margin">
+              <wp14:pctHeight>0</wp14:pctHeight>
+            </wp14:sizeRelV>
+          </wp:anchor>
+        </w:drawing>
+      </w:r>
+      <w:r>
+        <w:rPr>
+          <w:b/>
+          <w:sz w:val="38"/>
+        </w:rPr>
+        <w:drawing>
+          <wp:anchor distT="0" distB="0" distL="114300" distR="114300" simplePos="0" relativeHeight="251734016" behindDoc="0" locked="0" layoutInCell="1" allowOverlap="1" wp14:anchorId="54F1C931" wp14:editId="5AC040FB">
+            <wp:simplePos x="0" y="0"/>
+            <wp:positionH relativeFrom="margin">
+              <wp:align>center</wp:align>
+            </wp:positionH>
+            <wp:positionV relativeFrom="paragraph">
+              <wp:posOffset>1028700</wp:posOffset>
+            </wp:positionV>
+            <wp:extent cx="3121660" cy="3375660"/>
+            <wp:effectExtent l="0" t="0" r="2540" b="0"/>
+            <wp:wrapTopAndBottom/>
+            <wp:docPr id="48" name="Picture 48"/>
+            <wp:cNvGraphicFramePr>
+              <a:graphicFrameLocks xmlns:a="http://schemas.openxmlformats.org/drawingml/2006/main" noChangeAspect="1"/>
+            </wp:cNvGraphicFramePr>
+            <a:graphic xmlns:a="http://schemas.openxmlformats.org/drawingml/2006/main">
+              <a:graphicData uri="http://schemas.openxmlformats.org/drawingml/2006/picture">
+                <pic:pic xmlns:pic="http://schemas.openxmlformats.org/drawingml/2006/picture">
+                  <pic:nvPicPr>
+                    <pic:cNvPr id="1" name=""/>
+                    <pic:cNvPicPr/>
+                  </pic:nvPicPr>
+                  <pic:blipFill>
+                    <a:blip r:embed="rId54"/>
+                    <a:stretch>
+                      <a:fillRect/>
+                    </a:stretch>
+                  </pic:blipFill>
+                  <pic:spPr>
+                    <a:xfrm>
+                      <a:off x="0" y="0"/>
+                      <a:ext cx="3121660" cy="3375660"/>
+                    </a:xfrm>
+                    <a:prstGeom prst="rect">
+                      <a:avLst/>
+                    </a:prstGeom>
+                  </pic:spPr>
+                </pic:pic>
+              </a:graphicData>
+            </a:graphic>
+            <wp14:sizeRelH relativeFrom="margin">
+              <wp14:pctWidth>0</wp14:pctWidth>
+            </wp14:sizeRelH>
+            <wp14:sizeRelV relativeFrom="margin">
+              <wp14:pctHeight>0</wp14:pctHeight>
+            </wp14:sizeRelV>
+          </wp:anchor>
+        </w:drawing>
+      </w:r>
+      <w:r>
+        <w:rPr>
+          <w:b/>
+          <w:sz w:val="38"/>
+        </w:rPr>
+        <w:drawing>
+          <wp:anchor distT="0" distB="0" distL="114300" distR="114300" simplePos="0" relativeHeight="251731968" behindDoc="0" locked="0" layoutInCell="1" allowOverlap="1" wp14:anchorId="1C89B168" wp14:editId="69679C8C">
+            <wp:simplePos x="0" y="0"/>
+            <wp:positionH relativeFrom="margin">
+              <wp:align>center</wp:align>
+            </wp:positionH>
+            <wp:positionV relativeFrom="paragraph">
+              <wp:posOffset>381000</wp:posOffset>
+            </wp:positionV>
+            <wp:extent cx="3078480" cy="610870"/>
+            <wp:effectExtent l="0" t="0" r="7620" b="0"/>
+            <wp:wrapTopAndBottom/>
+            <wp:docPr id="47" name="Picture 47"/>
+            <wp:cNvGraphicFramePr>
+              <a:graphicFrameLocks xmlns:a="http://schemas.openxmlformats.org/drawingml/2006/main" noChangeAspect="1"/>
+            </wp:cNvGraphicFramePr>
+            <a:graphic xmlns:a="http://schemas.openxmlformats.org/drawingml/2006/main">
+              <a:graphicData uri="http://schemas.openxmlformats.org/drawingml/2006/picture">
+                <pic:pic xmlns:pic="http://schemas.openxmlformats.org/drawingml/2006/picture">
+                  <pic:nvPicPr>
+                    <pic:cNvPr id="1" name=""/>
+                    <pic:cNvPicPr/>
+                  </pic:nvPicPr>
+                  <pic:blipFill>
+                    <a:blip r:embed="rId55"/>
+                    <a:stretch>
+                      <a:fillRect/>
+                    </a:stretch>
+                  </pic:blipFill>
+                  <pic:spPr>
+                    <a:xfrm>
+                      <a:off x="0" y="0"/>
+                      <a:ext cx="3078480" cy="610870"/>
+                    </a:xfrm>
+                    <a:prstGeom prst="rect">
+                      <a:avLst/>
+                    </a:prstGeom>
+                  </pic:spPr>
+                </pic:pic>
+              </a:graphicData>
+            </a:graphic>
+            <wp14:sizeRelH relativeFrom="margin">
+              <wp14:pctWidth>0</wp14:pctWidth>
+            </wp14:sizeRelH>
+            <wp14:sizeRelV relativeFrom="margin">
+              <wp14:pctHeight>0</wp14:pctHeight>
+            </wp14:sizeRelV>
+          </wp:anchor>
+        </w:drawing>
+      </w:r>
+      <w:r>
+        <w:rPr>
+          <w:rFonts w:asciiTheme="majorHAnsi" w:hAnsiTheme="majorHAnsi" w:cstheme="majorHAnsi"/>
+          <w:b/>
+          <w:sz w:val="36"/>
+          <w:szCs w:val="28"/>
+          <w:shd w:val="clear" w:color="auto" w:fill="FFFFFF"/>
+        </w:rPr>
+        <w:t>Model 2: Decision Tree Regressor</w:t>
+      </w:r>
+    </w:p>
+    <w:p>
+      <w:pPr>
+        <w:ind w:firstLine="720"/>
+        <w:jc w:val="both"/>
+        <w:rPr>
+          <w:b/>
+          <w:sz w:val="38"/>
+        </w:rPr>
+      </w:pPr>
+      <w:r>
+        <w:t xml:space="preserve">Decision Tree Regressor </w:t>
+      </w:r>
+      <w:r>
+        <w:t>model is successfully trained, tested and evaluated. The r</w:t>
+      </w:r>
+      <w:r>
+        <w:t>2 score of the trained model is</w:t>
+      </w:r>
+      <w:r>
+        <w:rPr>
+          <w:rFonts w:ascii="Consolas" w:hAnsi="Consolas"/>
+          <w:color w:val="616161"/>
+          <w:sz w:val="21"/>
+          <w:szCs w:val="21"/>
+          <w:shd w:val="clear" w:color="auto" w:fill="FFFFFF"/>
+        </w:rPr>
+        <w:t xml:space="preserve"> </w:t>
+      </w:r>
+      <w:r>
+        <w:rPr>
+          <w:rFonts w:asciiTheme="majorHAnsi" w:hAnsiTheme="majorHAnsi" w:cstheme="majorHAnsi"/>
+          <w:szCs w:val="28"/>
+          <w:shd w:val="clear" w:color="auto" w:fill="FFFFFF"/>
+        </w:rPr>
+        <w:t>0.9362287012804633</w:t>
+      </w:r>
+      <w:r>
+        <w:rPr>
+          <w:rFonts w:asciiTheme="majorHAnsi" w:hAnsiTheme="majorHAnsi" w:cstheme="majorHAnsi"/>
+          <w:szCs w:val="28"/>
+          <w:shd w:val="clear" w:color="auto" w:fill="FFFFFF"/>
+        </w:rPr>
+        <w:t>. The scatter plot of the test output vs predicted output can be seen above.</w:t>
+      </w:r>
+    </w:p>
+    <w:p>
+      <w:pPr>
+        <w:pStyle w:val="NoSpacing"/>
+        <w:rPr>
+          <w:rFonts w:eastAsiaTheme="minorHAnsi"/>
+          <w:sz w:val="26"/>
+        </w:rPr>
+      </w:pPr>
+    </w:p>
+    <w:p>
+      <w:pPr>
+        <w:pStyle w:val="NoSpacing"/>
+        <w:rPr>
+          <w:rFonts w:eastAsiaTheme="minorHAnsi"/>
+          <w:sz w:val="26"/>
+        </w:rPr>
+      </w:pPr>
+    </w:p>
+    <w:p>
+      <w:pPr>
+        <w:pStyle w:val="NoSpacing"/>
+        <w:rPr>
+          <w:rFonts w:eastAsiaTheme="minorHAnsi"/>
+          <w:sz w:val="26"/>
+        </w:rPr>
+      </w:pPr>
+    </w:p>
+    <w:p>
+      <w:pPr>
+        <w:pStyle w:val="NoSpacing"/>
+        <w:rPr>
+          <w:rFonts w:eastAsiaTheme="minorHAnsi"/>
+          <w:sz w:val="26"/>
+        </w:rPr>
+      </w:pPr>
+    </w:p>
+    <w:p>
+      <w:pPr>
+        <w:pStyle w:val="NoSpacing"/>
+        <w:rPr>
+          <w:rFonts w:eastAsiaTheme="minorHAnsi"/>
+          <w:b/>
+          <w:sz w:val="36"/>
+        </w:rPr>
+      </w:pPr>
+      <w:r>
+        <w:rPr>
+          <w:noProof/>
+          <w:sz w:val="2"/>
+        </w:rPr>
+        <w:lastRenderedPageBreak/>
+        <w:drawing>
+          <wp:anchor distT="0" distB="0" distL="114300" distR="114300" simplePos="0" relativeHeight="251740160" behindDoc="0" locked="0" layoutInCell="1" allowOverlap="1">
+            <wp:simplePos x="0" y="0"/>
+            <wp:positionH relativeFrom="margin">
+              <wp:align>center</wp:align>
+            </wp:positionH>
+            <wp:positionV relativeFrom="paragraph">
+              <wp:posOffset>4549140</wp:posOffset>
+            </wp:positionV>
+            <wp:extent cx="3575685" cy="2209800"/>
+            <wp:effectExtent l="0" t="0" r="5715" b="0"/>
+            <wp:wrapTopAndBottom/>
+            <wp:docPr id="52" name="Picture 52"/>
+            <wp:cNvGraphicFramePr>
+              <a:graphicFrameLocks xmlns:a="http://schemas.openxmlformats.org/drawingml/2006/main" noChangeAspect="1"/>
+            </wp:cNvGraphicFramePr>
+            <a:graphic xmlns:a="http://schemas.openxmlformats.org/drawingml/2006/main">
+              <a:graphicData uri="http://schemas.openxmlformats.org/drawingml/2006/picture">
+                <pic:pic xmlns:pic="http://schemas.openxmlformats.org/drawingml/2006/picture">
+                  <pic:nvPicPr>
+                    <pic:cNvPr id="52" name="bayesian ridge.png"/>
+                    <pic:cNvPicPr/>
+                  </pic:nvPicPr>
+                  <pic:blipFill>
+                    <a:blip r:embed="rId56">
+                      <a:extLst>
+                        <a:ext uri="{28A0092B-C50C-407E-A947-70E740481C1C}">
+                          <a14:useLocalDpi xmlns:a14="http://schemas.microsoft.com/office/drawing/2010/main" val="0"/>
+                        </a:ext>
+                      </a:extLst>
+                    </a:blip>
+                    <a:stretch>
+                      <a:fillRect/>
+                    </a:stretch>
+                  </pic:blipFill>
+                  <pic:spPr>
+                    <a:xfrm>
+                      <a:off x="0" y="0"/>
+                      <a:ext cx="3575685" cy="2209800"/>
+                    </a:xfrm>
+                    <a:prstGeom prst="rect">
+                      <a:avLst/>
+                    </a:prstGeom>
+                  </pic:spPr>
+                </pic:pic>
+              </a:graphicData>
+            </a:graphic>
+            <wp14:sizeRelH relativeFrom="margin">
+              <wp14:pctWidth>0</wp14:pctWidth>
+            </wp14:sizeRelH>
+            <wp14:sizeRelV relativeFrom="margin">
+              <wp14:pctHeight>0</wp14:pctHeight>
+            </wp14:sizeRelV>
+          </wp:anchor>
+        </w:drawing>
+      </w:r>
+      <w:r>
+        <w:rPr>
+          <w:sz w:val="2"/>
+        </w:rPr>
+        <w:drawing>
+          <wp:anchor distT="0" distB="0" distL="114300" distR="114300" simplePos="0" relativeHeight="251739136" behindDoc="0" locked="0" layoutInCell="1" allowOverlap="1" wp14:anchorId="4973D1F9" wp14:editId="7B4B0EE7">
+            <wp:simplePos x="0" y="0"/>
+            <wp:positionH relativeFrom="margin">
+              <wp:align>center</wp:align>
+            </wp:positionH>
+            <wp:positionV relativeFrom="paragraph">
+              <wp:posOffset>1167765</wp:posOffset>
+            </wp:positionV>
+            <wp:extent cx="3375660" cy="3299460"/>
+            <wp:effectExtent l="0" t="0" r="0" b="0"/>
+            <wp:wrapTopAndBottom/>
+            <wp:docPr id="51" name="Picture 51"/>
+            <wp:cNvGraphicFramePr>
+              <a:graphicFrameLocks xmlns:a="http://schemas.openxmlformats.org/drawingml/2006/main" noChangeAspect="1"/>
+            </wp:cNvGraphicFramePr>
+            <a:graphic xmlns:a="http://schemas.openxmlformats.org/drawingml/2006/main">
+              <a:graphicData uri="http://schemas.openxmlformats.org/drawingml/2006/picture">
+                <pic:pic xmlns:pic="http://schemas.openxmlformats.org/drawingml/2006/picture">
+                  <pic:nvPicPr>
+                    <pic:cNvPr id="1" name=""/>
+                    <pic:cNvPicPr/>
+                  </pic:nvPicPr>
+                  <pic:blipFill>
+                    <a:blip r:embed="rId57"/>
+                    <a:stretch>
+                      <a:fillRect/>
+                    </a:stretch>
+                  </pic:blipFill>
+                  <pic:spPr>
+                    <a:xfrm>
+                      <a:off x="0" y="0"/>
+                      <a:ext cx="3375660" cy="3299460"/>
+                    </a:xfrm>
+                    <a:prstGeom prst="rect">
+                      <a:avLst/>
+                    </a:prstGeom>
+                  </pic:spPr>
+                </pic:pic>
+              </a:graphicData>
+            </a:graphic>
+            <wp14:sizeRelH relativeFrom="margin">
+              <wp14:pctWidth>0</wp14:pctWidth>
+            </wp14:sizeRelH>
+            <wp14:sizeRelV relativeFrom="margin">
+              <wp14:pctHeight>0</wp14:pctHeight>
+            </wp14:sizeRelV>
+          </wp:anchor>
+        </w:drawing>
+      </w:r>
+      <w:r>
+        <w:rPr>
+          <w:rFonts w:eastAsiaTheme="minorHAnsi"/>
+          <w:b/>
+          <w:sz w:val="36"/>
+        </w:rPr>
+        <w:drawing>
+          <wp:anchor distT="0" distB="0" distL="114300" distR="114300" simplePos="0" relativeHeight="251737088" behindDoc="0" locked="0" layoutInCell="1" allowOverlap="1" wp14:anchorId="20567991" wp14:editId="3082767C">
+            <wp:simplePos x="0" y="0"/>
+            <wp:positionH relativeFrom="margin">
+              <wp:align>center</wp:align>
+            </wp:positionH>
+            <wp:positionV relativeFrom="paragraph">
+              <wp:posOffset>449580</wp:posOffset>
+            </wp:positionV>
+            <wp:extent cx="3368040" cy="665480"/>
+            <wp:effectExtent l="0" t="0" r="3810" b="1270"/>
+            <wp:wrapTopAndBottom/>
+            <wp:docPr id="50" name="Picture 50"/>
+            <wp:cNvGraphicFramePr>
+              <a:graphicFrameLocks xmlns:a="http://schemas.openxmlformats.org/drawingml/2006/main" noChangeAspect="1"/>
+            </wp:cNvGraphicFramePr>
+            <a:graphic xmlns:a="http://schemas.openxmlformats.org/drawingml/2006/main">
+              <a:graphicData uri="http://schemas.openxmlformats.org/drawingml/2006/picture">
+                <pic:pic xmlns:pic="http://schemas.openxmlformats.org/drawingml/2006/picture">
+                  <pic:nvPicPr>
+                    <pic:cNvPr id="1" name=""/>
+                    <pic:cNvPicPr/>
+                  </pic:nvPicPr>
+                  <pic:blipFill>
+                    <a:blip r:embed="rId58"/>
+                    <a:stretch>
+                      <a:fillRect/>
+                    </a:stretch>
+                  </pic:blipFill>
+                  <pic:spPr>
+                    <a:xfrm>
+                      <a:off x="0" y="0"/>
+                      <a:ext cx="3368040" cy="665480"/>
+                    </a:xfrm>
+                    <a:prstGeom prst="rect">
+                      <a:avLst/>
+                    </a:prstGeom>
+                  </pic:spPr>
+                </pic:pic>
+              </a:graphicData>
+            </a:graphic>
+            <wp14:sizeRelH relativeFrom="margin">
+              <wp14:pctWidth>0</wp14:pctWidth>
+            </wp14:sizeRelH>
+            <wp14:sizeRelV relativeFrom="margin">
+              <wp14:pctHeight>0</wp14:pctHeight>
+            </wp14:sizeRelV>
+          </wp:anchor>
+        </w:drawing>
+      </w:r>
+      <w:r>
+        <w:rPr>
+          <w:rFonts w:eastAsiaTheme="minorHAnsi"/>
+          <w:b/>
+          <w:sz w:val="36"/>
+        </w:rPr>
+        <w:t>Model 3: Bayesian Ridge</w:t>
+      </w:r>
+    </w:p>
+    <w:p>
+      <w:pPr>
+        <w:ind w:firstLine="720"/>
+        <w:jc w:val="both"/>
+        <w:rPr>
+          <w:rFonts w:asciiTheme="majorHAnsi" w:hAnsiTheme="majorHAnsi" w:cstheme="majorHAnsi"/>
+          <w:szCs w:val="28"/>
+          <w:shd w:val="clear" w:color="auto" w:fill="FFFFFF"/>
+        </w:rPr>
+      </w:pPr>
+      <w:r>
+        <w:t xml:space="preserve">Bayesian Ridge </w:t>
+      </w:r>
+      <w:r>
+        <w:t>model is successfully trained, tested and evaluated. The r</w:t>
+      </w:r>
+      <w:r>
+        <w:t>2 score of the trained model is</w:t>
+      </w:r>
+      <w:r>
+        <w:rPr>
+          <w:rFonts w:ascii="Consolas" w:hAnsi="Consolas"/>
+          <w:color w:val="616161"/>
+          <w:sz w:val="21"/>
+          <w:szCs w:val="21"/>
+          <w:shd w:val="clear" w:color="auto" w:fill="FFFFFF"/>
+        </w:rPr>
+        <w:t xml:space="preserve"> </w:t>
+      </w:r>
+      <w:r>
+        <w:rPr>
+          <w:rFonts w:asciiTheme="majorHAnsi" w:hAnsiTheme="majorHAnsi" w:cstheme="majorHAnsi"/>
+          <w:szCs w:val="28"/>
+          <w:shd w:val="clear" w:color="auto" w:fill="FFFFFF"/>
+        </w:rPr>
+        <w:t>0.9694010419387209</w:t>
+      </w:r>
+      <w:r>
+        <w:rPr>
+          <w:rFonts w:asciiTheme="majorHAnsi" w:hAnsiTheme="majorHAnsi" w:cstheme="majorHAnsi"/>
+          <w:szCs w:val="28"/>
+          <w:shd w:val="clear" w:color="auto" w:fill="FFFFFF"/>
+        </w:rPr>
+        <w:t>. The scatter plot of the test output vs predicted output can be seen above.</w:t>
+      </w:r>
+    </w:p>
+    <w:p>
+      <w:pPr>
+        <w:ind w:firstLine="720"/>
+        <w:jc w:val="both"/>
+        <w:rPr>
+          <w:rFonts w:asciiTheme="majorHAnsi" w:hAnsiTheme="majorHAnsi" w:cstheme="majorHAnsi"/>
+          <w:szCs w:val="28"/>
+          <w:shd w:val="clear" w:color="auto" w:fill="FFFFFF"/>
+        </w:rPr>
+      </w:pPr>
+    </w:p>
+    <w:p>
+      <w:pPr>
+        <w:ind w:firstLine="720"/>
+        <w:jc w:val="both"/>
+        <w:rPr>
+          <w:rFonts w:asciiTheme="majorHAnsi" w:hAnsiTheme="majorHAnsi" w:cstheme="majorHAnsi"/>
+          <w:szCs w:val="28"/>
+          <w:shd w:val="clear" w:color="auto" w:fill="FFFFFF"/>
+        </w:rPr>
+      </w:pPr>
+    </w:p>
+    <w:p>
+      <w:pPr>
+        <w:ind w:firstLine="720"/>
+        <w:rPr>
+          <w:rFonts w:asciiTheme="majorHAnsi" w:hAnsiTheme="majorHAnsi" w:cstheme="majorHAnsi"/>
+          <w:b/>
+          <w:sz w:val="36"/>
+          <w:szCs w:val="28"/>
+          <w:shd w:val="clear" w:color="auto" w:fill="FFFFFF"/>
+        </w:rPr>
+      </w:pPr>
+      <w:r>
+        <w:rPr>
+          <w:rFonts w:asciiTheme="majorHAnsi" w:hAnsiTheme="majorHAnsi" w:cstheme="majorHAnsi"/>
+          <w:b/>
+          <w:sz w:val="36"/>
+          <w:szCs w:val="28"/>
+          <w:shd w:val="clear" w:color="auto" w:fill="FFFFFF"/>
+        </w:rPr>
+        <w:lastRenderedPageBreak/>
+        <w:t>Machine Learning model chart</w:t>
+      </w:r>
+    </w:p>
+    <w:p>
+      <w:pPr>
+        <w:ind w:firstLine="720"/>
+        <w:jc w:val="both"/>
+        <w:rPr>
+          <w:rFonts w:asciiTheme="majorHAnsi" w:hAnsiTheme="majorHAnsi" w:cstheme="majorHAnsi"/>
+          <w:b/>
+          <w:sz w:val="36"/>
+          <w:szCs w:val="28"/>
+          <w:shd w:val="clear" w:color="auto" w:fill="FFFFFF"/>
+        </w:rPr>
+      </w:pPr>
+    </w:p>
+    <w:tbl>
+      <w:tblPr>
+        <w:tblStyle w:val="TableGrid"/>
+        <w:tblW w:w="9670" w:type="dxa"/>
+        <w:tblInd w:w="-95" w:type="dxa"/>
+        <w:tblLook w:val="04A0" w:firstRow="1" w:lastRow="0" w:firstColumn="1" w:lastColumn="0" w:noHBand="0" w:noVBand="1"/>
+      </w:tblPr>
+      <w:tblGrid>
+        <w:gridCol w:w="3286"/>
+        <w:gridCol w:w="3192"/>
+        <w:gridCol w:w="3192"/>
+      </w:tblGrid>
+      <w:tr>
+        <w:trPr>
+          <w:trHeight w:val="1339"/>
+        </w:trPr>
+        <w:tc>
+          <w:tcPr>
+            <w:tcW w:w="3286" w:type="dxa"/>
+          </w:tcPr>
+          <w:p>
+            <w:pPr>
+              <w:jc w:val="both"/>
+              <w:rPr>
+                <w:b/>
+              </w:rPr>
+            </w:pPr>
+            <w:r>
+              <w:rPr>
+                <w:b/>
+              </w:rPr>
+              <w:t>Sl no.</w:t>
+            </w:r>
+          </w:p>
+        </w:tc>
+        <w:tc>
+          <w:tcPr>
+            <w:tcW w:w="3192" w:type="dxa"/>
+          </w:tcPr>
+          <w:p>
+            <w:pPr>
+              <w:jc w:val="both"/>
+              <w:rPr>
+                <w:b/>
+              </w:rPr>
+            </w:pPr>
+            <w:r>
+              <w:rPr>
+                <w:b/>
+              </w:rPr>
+              <w:t>Algorithm name</w:t>
+            </w:r>
+          </w:p>
+        </w:tc>
+        <w:tc>
+          <w:tcPr>
+            <w:tcW w:w="3192" w:type="dxa"/>
+          </w:tcPr>
+          <w:p>
+            <w:pPr>
+              <w:jc w:val="both"/>
+              <w:rPr>
+                <w:b/>
+              </w:rPr>
+            </w:pPr>
+            <w:r>
+              <w:rPr>
+                <w:b/>
+              </w:rPr>
+              <w:t>r2 score</w:t>
+            </w:r>
+          </w:p>
+        </w:tc>
+      </w:tr>
+      <w:tr>
+        <w:trPr>
+          <w:trHeight w:val="1378"/>
+        </w:trPr>
+        <w:tc>
+          <w:tcPr>
+            <w:tcW w:w="3286" w:type="dxa"/>
+          </w:tcPr>
+          <w:p>
+            <w:pPr>
+              <w:jc w:val="both"/>
+            </w:pPr>
+            <w:r>
+              <w:t>1</w:t>
+            </w:r>
+          </w:p>
+        </w:tc>
+        <w:tc>
+          <w:tcPr>
+            <w:tcW w:w="3192" w:type="dxa"/>
+          </w:tcPr>
+          <w:p>
+            <w:pPr>
+              <w:jc w:val="both"/>
+            </w:pPr>
+            <w:r>
+              <w:t>Bayesian Ridge</w:t>
+            </w:r>
+          </w:p>
+        </w:tc>
+        <w:tc>
+          <w:tcPr>
+            <w:tcW w:w="3192" w:type="dxa"/>
+          </w:tcPr>
+          <w:p>
+            <w:pPr>
+              <w:jc w:val="both"/>
+              <w:rPr>
+                <w:rFonts w:asciiTheme="majorHAnsi" w:hAnsiTheme="majorHAnsi" w:cstheme="majorHAnsi"/>
+                <w:b/>
+                <w:szCs w:val="28"/>
+              </w:rPr>
+            </w:pPr>
+            <w:r>
+              <w:rPr>
+                <w:rFonts w:asciiTheme="majorHAnsi" w:hAnsiTheme="majorHAnsi" w:cstheme="majorHAnsi"/>
+                <w:szCs w:val="28"/>
+                <w:shd w:val="clear" w:color="auto" w:fill="FFFFFF"/>
+              </w:rPr>
+              <w:t>0.9694010419387209</w:t>
+            </w:r>
+          </w:p>
+        </w:tc>
+      </w:tr>
+      <w:tr>
+        <w:trPr>
+          <w:trHeight w:val="1339"/>
+        </w:trPr>
+        <w:tc>
+          <w:tcPr>
+            <w:tcW w:w="3286" w:type="dxa"/>
+          </w:tcPr>
+          <w:p>
+            <w:pPr>
+              <w:jc w:val="both"/>
+              <w:rPr>
+                <w:sz w:val="36"/>
+              </w:rPr>
+            </w:pPr>
+            <w:r>
+              <w:t>2</w:t>
+            </w:r>
+          </w:p>
+        </w:tc>
+        <w:tc>
+          <w:tcPr>
+            <w:tcW w:w="3192" w:type="dxa"/>
+          </w:tcPr>
+          <w:p>
+            <w:pPr>
+              <w:jc w:val="both"/>
+              <w:rPr>
+                <w:rFonts w:asciiTheme="majorHAnsi" w:hAnsiTheme="majorHAnsi" w:cstheme="majorHAnsi"/>
+                <w:szCs w:val="28"/>
+              </w:rPr>
+            </w:pPr>
+            <w:r>
+              <w:rPr>
+                <w:rFonts w:asciiTheme="majorHAnsi" w:hAnsiTheme="majorHAnsi" w:cstheme="majorHAnsi"/>
+                <w:szCs w:val="28"/>
+              </w:rPr>
+              <w:t>Linear Regression</w:t>
+            </w:r>
+          </w:p>
+        </w:tc>
+        <w:tc>
+          <w:tcPr>
+            <w:tcW w:w="3192" w:type="dxa"/>
+          </w:tcPr>
+          <w:p>
+            <w:pPr>
+              <w:jc w:val="both"/>
+              <w:rPr>
+                <w:rFonts w:asciiTheme="majorHAnsi" w:hAnsiTheme="majorHAnsi" w:cstheme="majorHAnsi"/>
+                <w:b/>
+                <w:szCs w:val="28"/>
+              </w:rPr>
+            </w:pPr>
+            <w:r>
+              <w:rPr>
+                <w:rFonts w:asciiTheme="majorHAnsi" w:hAnsiTheme="majorHAnsi" w:cstheme="majorHAnsi"/>
+                <w:szCs w:val="28"/>
+                <w:shd w:val="clear" w:color="auto" w:fill="FFFFFF"/>
+              </w:rPr>
+              <w:t>0.9693971794711593</w:t>
+            </w:r>
+          </w:p>
+        </w:tc>
+      </w:tr>
+      <w:tr>
+        <w:trPr>
+          <w:trHeight w:val="1339"/>
+        </w:trPr>
+        <w:tc>
+          <w:tcPr>
+            <w:tcW w:w="3286" w:type="dxa"/>
+          </w:tcPr>
+          <w:p>
+            <w:pPr>
+              <w:jc w:val="both"/>
+              <w:rPr>
+                <w:sz w:val="36"/>
+              </w:rPr>
+            </w:pPr>
+            <w:r>
+              <w:t>3</w:t>
+            </w:r>
+          </w:p>
+        </w:tc>
+        <w:tc>
+          <w:tcPr>
+            <w:tcW w:w="3192" w:type="dxa"/>
+          </w:tcPr>
+          <w:p>
+            <w:pPr>
+              <w:jc w:val="both"/>
+            </w:pPr>
+            <w:r>
+              <w:t>Decision Tree Regressor</w:t>
+            </w:r>
+          </w:p>
+        </w:tc>
+        <w:tc>
+          <w:tcPr>
+            <w:tcW w:w="3192" w:type="dxa"/>
+          </w:tcPr>
+          <w:p>
+            <w:pPr>
+              <w:rPr>
+                <w:rFonts w:asciiTheme="majorHAnsi" w:hAnsiTheme="majorHAnsi" w:cstheme="majorHAnsi"/>
+                <w:b/>
+                <w:szCs w:val="28"/>
+              </w:rPr>
+            </w:pPr>
+            <w:r>
+              <w:rPr>
+                <w:rFonts w:asciiTheme="majorHAnsi" w:hAnsiTheme="majorHAnsi" w:cstheme="majorHAnsi"/>
+                <w:szCs w:val="28"/>
+                <w:shd w:val="clear" w:color="auto" w:fill="FFFFFF"/>
+              </w:rPr>
+              <w:t>0.9362287012804633</w:t>
+            </w:r>
+          </w:p>
+        </w:tc>
+      </w:tr>
+    </w:tbl>
+    <w:p>
+      <w:pPr>
+        <w:ind w:firstLine="720"/>
+        <w:jc w:val="both"/>
+        <w:rPr>
+          <w:b/>
+          <w:sz w:val="36"/>
+        </w:rPr>
+      </w:pPr>
+    </w:p>
+    <w:p>
+      <w:pPr>
+        <w:pStyle w:val="NoSpacing"/>
+        <w:rPr>
+          <w:rFonts w:eastAsiaTheme="minorHAnsi"/>
+          <w:b/>
+          <w:sz w:val="36"/>
+        </w:rPr>
+      </w:pPr>
+    </w:p>
+    <w:p>
+      <w:pPr>
+        <w:rPr>
+          <w:sz w:val="2"/>
+        </w:rPr>
+      </w:pPr>
+      <w:r>
+        <w:rPr>
+          <w:sz w:val="2"/>
+        </w:rPr>
+        <w:br w:type="page"/>
+      </w:r>
+    </w:p>
+    <w:p>
+      <w:pPr>
+        <w:pStyle w:val="NoSpacing"/>
+        <w:rPr>
+          <w:rFonts w:eastAsiaTheme="minorHAnsi"/>
+          <w:b/>
+          <w:sz w:val="36"/>
+        </w:rPr>
+      </w:pPr>
+      <w:r>
+        <w:rPr>
+          <w:rFonts w:eastAsiaTheme="minorHAnsi"/>
+          <w:b/>
+          <w:sz w:val="36"/>
+        </w:rPr>
+        <w:lastRenderedPageBreak/>
+        <w:t>Conclusion</w:t>
+      </w:r>
+    </w:p>
+    <w:p>
+      <w:pPr>
+        <w:pStyle w:val="NoSpacing"/>
+        <w:rPr>
+          <w:rFonts w:eastAsiaTheme="minorHAnsi"/>
+          <w:b/>
+          <w:sz w:val="36"/>
+        </w:rPr>
+      </w:pPr>
+    </w:p>
+    <w:p>
+      <w:pPr>
+        <w:pStyle w:val="NoSpacing"/>
+        <w:rPr>
+          <w:rFonts w:eastAsiaTheme="minorHAnsi"/>
+        </w:rPr>
+      </w:pPr>
+      <w:r>
+        <w:rPr>
+          <w:rFonts w:eastAsiaTheme="minorHAnsi"/>
+          <w:b/>
+          <w:sz w:val="36"/>
+        </w:rPr>
+        <w:tab/>
+      </w:r>
+    </w:p>
+    <w:p>
+      <w:pPr>
+        <w:rPr>
+          <w:sz w:val="2"/>
+        </w:rPr>
+      </w:pPr>
+      <w:r>
+        <w:rPr>
+          <w:sz w:val="2"/>
+        </w:rPr>
         <w:br w:type="page"/>
       </w:r>
     </w:p>
@@ -4405,48 +6736,11 @@
       </w:pPr>
       <w:r>
         <w:rPr>
-          <w:sz w:val="2"/>
-        </w:rPr>
-        <w:br w:type="page"/>
-      </w:r>
-    </w:p>
-    <w:p>
-      <w:pPr>
-        <w:pStyle w:val="NoSpacing"/>
-        <w:rPr>
-          <w:rFonts w:eastAsiaTheme="minorHAnsi"/>
-          <w:sz w:val="2"/>
-        </w:rPr>
-      </w:pPr>
-    </w:p>
-    <w:p>
-      <w:pPr>
-        <w:rPr>
-          <w:sz w:val="2"/>
-        </w:rPr>
-      </w:pPr>
-      <w:r>
-        <w:rPr>
-          <w:sz w:val="2"/>
-        </w:rPr>
-        <w:br w:type="page"/>
-      </w:r>
-    </w:p>
-    <w:p>
-      <w:pPr>
-        <w:pStyle w:val="NoSpacing"/>
-        <w:rPr>
-          <w:rFonts w:eastAsiaTheme="minorHAnsi"/>
-          <w:sz w:val="2"/>
-        </w:rPr>
-      </w:pPr>
-    </w:p>
-    <w:p>
-      <w:pPr>
-        <w:rPr>
-          <w:sz w:val="2"/>
-        </w:rPr>
-      </w:pPr>
+          <w:b/>
+          <w:sz w:val="36"/>
+        </w:rPr>
+        <w:t>Bibliography</w:t>
+      </w:r>
       <w:r>
         <w:rPr>
           <w:sz w:val="2"/>
@@ -5529,8 +7823,8 @@
     </w:sdt>
     <w:p/>
     <w:sectPr>
-      <w:headerReference w:type="default" r:id="rId46"/>
-      <w:footerReference w:type="default" r:id="rId47"/>
+      <w:headerReference w:type="default" r:id="rId59"/>
+      <w:footerReference w:type="default" r:id="rId60"/>
       <w:pgSz w:w="12240" w:h="15840"/>
       <w:pgMar w:top="1440" w:right="1440" w:bottom="1440" w:left="1440" w:header="720" w:footer="720" w:gutter="0"/>
       <w:pgBorders w:offsetFrom="page">
@@ -5607,7 +7901,7 @@
           <w:rPr>
             <w:noProof/>
           </w:rPr>
-          <w:t>23</w:t>
+          <w:t>3</w:t>
         </w:r>
         <w:r>
           <w:rPr>
@@ -5817,9 +8111,9 @@
     </w:lvl>
   </w:abstractNum>
   <w:abstractNum w:abstractNumId="1" w15:restartNumberingAfterBreak="0">
-    <w:nsid w:val="3B5E3306"/>
+    <w:nsid w:val="246731F6"/>
     <w:multiLevelType w:val="hybridMultilevel"/>
-    <w:tmpl w:val="40FA1908"/>
+    <w:tmpl w:val="F1E6BD46"/>
     <w:lvl w:ilvl="0" w:tplc="04090001">
       <w:start w:val="1"/>
       <w:numFmt w:val="bullet"/>
@@ -5930,16 +8224,16 @@
     </w:lvl>
   </w:abstractNum>
   <w:abstractNum w:abstractNumId="2" w15:restartNumberingAfterBreak="0">
-    <w:nsid w:val="3D5F148F"/>
+    <w:nsid w:val="2C8D5E84"/>
     <w:multiLevelType w:val="hybridMultilevel"/>
-    <w:tmpl w:val="A6F6AA70"/>
+    <w:tmpl w:val="7C28B23A"/>
     <w:lvl w:ilvl="0" w:tplc="04090001">
       <w:start w:val="1"/>
       <w:numFmt w:val="bullet"/>
       <w:lvlText w:val=""/>
       <w:lvlJc w:val="left"/>
       <w:pPr>
-        <w:ind w:left="1440" w:hanging="360"/>
+        <w:ind w:left="720" w:hanging="360"/>
       </w:pPr>
       <w:rPr>
         <w:rFonts w:ascii="Symbol" w:hAnsi="Symbol" w:hint="default"/>
@@ -5951,7 +8245,7 @@
       <w:lvlText w:val="o"/>
       <w:lvlJc w:val="left"/>
       <w:pPr>
-        <w:ind w:left="2160" w:hanging="360"/>
+        <w:ind w:left="1440" w:hanging="360"/>
       </w:pPr>
       <w:rPr>
         <w:rFonts w:ascii="Courier New" w:hAnsi="Courier New" w:cs="Courier New" w:hint="default"/>
@@ -5963,7 +8257,7 @@
       <w:lvlText w:val=""/>
       <w:lvlJc w:val="left"/>
       <w:pPr>
-        <w:ind w:left="2880" w:hanging="360"/>
+        <w:ind w:left="2160" w:hanging="360"/>
       </w:pPr>
       <w:rPr>
         <w:rFonts w:ascii="Wingdings" w:hAnsi="Wingdings" w:hint="default"/>
@@ -5975,7 +8269,7 @@
       <w:lvlText w:val=""/>
       <w:lvlJc w:val="left"/>
       <w:pPr>
-        <w:ind w:left="3600" w:hanging="360"/>
+        <w:ind w:left="2880" w:hanging="360"/>
       </w:pPr>
       <w:rPr>
         <w:rFonts w:ascii="Symbol" w:hAnsi="Symbol" w:hint="default"/>
@@ -5987,7 +8281,7 @@
       <w:lvlText w:val="o"/>
       <w:lvlJc w:val="left"/>
       <w:pPr>
-        <w:ind w:left="4320" w:hanging="360"/>
+        <w:ind w:left="3600" w:hanging="360"/>
       </w:pPr>
       <w:rPr>
         <w:rFonts w:ascii="Courier New" w:hAnsi="Courier New" w:cs="Courier New" w:hint="default"/>
@@ -5999,7 +8293,7 @@
       <w:lvlText w:val=""/>
       <w:lvlJc w:val="left"/>
       <w:pPr>
-        <w:ind w:left="5040" w:hanging="360"/>
+        <w:ind w:left="4320" w:hanging="360"/>
       </w:pPr>
       <w:rPr>
         <w:rFonts w:ascii="Wingdings" w:hAnsi="Wingdings" w:hint="default"/>
@@ -6011,7 +8305,7 @@
       <w:lvlText w:val=""/>
       <w:lvlJc w:val="left"/>
       <w:pPr>
-        <w:ind w:left="5760" w:hanging="360"/>
+        <w:ind w:left="5040" w:hanging="360"/>
       </w:pPr>
       <w:rPr>
         <w:rFonts w:ascii="Symbol" w:hAnsi="Symbol" w:hint="default"/>
@@ -6023,7 +8317,7 @@
       <w:lvlText w:val="o"/>
       <w:lvlJc w:val="left"/>
       <w:pPr>
-        <w:ind w:left="6480" w:hanging="360"/>
+        <w:ind w:left="5760" w:hanging="360"/>
       </w:pPr>
       <w:rPr>
         <w:rFonts w:ascii="Courier New" w:hAnsi="Courier New" w:cs="Courier New" w:hint="default"/>
@@ -6035,7 +8329,7 @@
       <w:lvlText w:val=""/>
       <w:lvlJc w:val="left"/>
       <w:pPr>
-        <w:ind w:left="7200" w:hanging="360"/>
+        <w:ind w:left="6480" w:hanging="360"/>
       </w:pPr>
       <w:rPr>
         <w:rFonts w:ascii="Wingdings" w:hAnsi="Wingdings" w:hint="default"/>
@@ -6043,16 +8337,16 @@
     </w:lvl>
   </w:abstractNum>
   <w:abstractNum w:abstractNumId="3" w15:restartNumberingAfterBreak="0">
-    <w:nsid w:val="3D8135B2"/>
+    <w:nsid w:val="3B5E3306"/>
     <w:multiLevelType w:val="hybridMultilevel"/>
-    <w:tmpl w:val="54885C52"/>
+    <w:tmpl w:val="40FA1908"/>
     <w:lvl w:ilvl="0" w:tplc="04090001">
       <w:start w:val="1"/>
       <w:numFmt w:val="bullet"/>
       <w:lvlText w:val=""/>
       <w:lvlJc w:val="left"/>
       <w:pPr>
-        <w:ind w:left="3600" w:hanging="360"/>
+        <w:ind w:left="720" w:hanging="360"/>
       </w:pPr>
       <w:rPr>
         <w:rFonts w:ascii="Symbol" w:hAnsi="Symbol" w:hint="default"/>
@@ -6064,7 +8358,7 @@
       <w:lvlText w:val="o"/>
       <w:lvlJc w:val="left"/>
       <w:pPr>
-        <w:ind w:left="4320" w:hanging="360"/>
+        <w:ind w:left="1440" w:hanging="360"/>
       </w:pPr>
       <w:rPr>
         <w:rFonts w:ascii="Courier New" w:hAnsi="Courier New" w:cs="Courier New" w:hint="default"/>
@@ -6076,7 +8370,7 @@
       <w:lvlText w:val=""/>
       <w:lvlJc w:val="left"/>
       <w:pPr>
-        <w:ind w:left="5040" w:hanging="360"/>
+        <w:ind w:left="2160" w:hanging="360"/>
       </w:pPr>
       <w:rPr>
         <w:rFonts w:ascii="Wingdings" w:hAnsi="Wingdings" w:hint="default"/>
@@ -6088,7 +8382,7 @@
       <w:lvlText w:val=""/>
       <w:lvlJc w:val="left"/>
       <w:pPr>
-        <w:ind w:left="5760" w:hanging="360"/>
+        <w:ind w:left="2880" w:hanging="360"/>
       </w:pPr>
       <w:rPr>
         <w:rFonts w:ascii="Symbol" w:hAnsi="Symbol" w:hint="default"/>
@@ -6100,7 +8394,7 @@
       <w:lvlText w:val="o"/>
       <w:lvlJc w:val="left"/>
       <w:pPr>
-        <w:ind w:left="6480" w:hanging="360"/>
+        <w:ind w:left="3600" w:hanging="360"/>
       </w:pPr>
       <w:rPr>
         <w:rFonts w:ascii="Courier New" w:hAnsi="Courier New" w:cs="Courier New" w:hint="default"/>
@@ -6112,7 +8406,7 @@
       <w:lvlText w:val=""/>
       <w:lvlJc w:val="left"/>
       <w:pPr>
-        <w:ind w:left="7200" w:hanging="360"/>
+        <w:ind w:left="4320" w:hanging="360"/>
       </w:pPr>
       <w:rPr>
         <w:rFonts w:ascii="Wingdings" w:hAnsi="Wingdings" w:hint="default"/>
@@ -6124,7 +8418,7 @@
       <w:lvlText w:val=""/>
       <w:lvlJc w:val="left"/>
       <w:pPr>
-        <w:ind w:left="7920" w:hanging="360"/>
+        <w:ind w:left="5040" w:hanging="360"/>
       </w:pPr>
       <w:rPr>
         <w:rFonts w:ascii="Symbol" w:hAnsi="Symbol" w:hint="default"/>
@@ -6136,7 +8430,7 @@
       <w:lvlText w:val="o"/>
       <w:lvlJc w:val="left"/>
       <w:pPr>
-        <w:ind w:left="8640" w:hanging="360"/>
+        <w:ind w:left="5760" w:hanging="360"/>
       </w:pPr>
       <w:rPr>
         <w:rFonts w:ascii="Courier New" w:hAnsi="Courier New" w:cs="Courier New" w:hint="default"/>
@@ -6148,7 +8442,7 @@
       <w:lvlText w:val=""/>
       <w:lvlJc w:val="left"/>
       <w:pPr>
-        <w:ind w:left="9360" w:hanging="360"/>
+        <w:ind w:left="6480" w:hanging="360"/>
       </w:pPr>
       <w:rPr>
         <w:rFonts w:ascii="Wingdings" w:hAnsi="Wingdings" w:hint="default"/>
@@ -6156,16 +8450,16 @@
     </w:lvl>
   </w:abstractNum>
   <w:abstractNum w:abstractNumId="4" w15:restartNumberingAfterBreak="0">
-    <w:nsid w:val="3F306741"/>
+    <w:nsid w:val="3D5F148F"/>
     <w:multiLevelType w:val="hybridMultilevel"/>
-    <w:tmpl w:val="FB50B436"/>
+    <w:tmpl w:val="A6F6AA70"/>
     <w:lvl w:ilvl="0" w:tplc="04090001">
       <w:start w:val="1"/>
       <w:numFmt w:val="bullet"/>
       <w:lvlText w:val=""/>
       <w:lvlJc w:val="left"/>
       <w:pPr>
-        <w:ind w:left="720" w:hanging="360"/>
+        <w:ind w:left="1440" w:hanging="360"/>
       </w:pPr>
       <w:rPr>
         <w:rFonts w:ascii="Symbol" w:hAnsi="Symbol" w:hint="default"/>
@@ -6177,7 +8471,7 @@
       <w:lvlText w:val="o"/>
       <w:lvlJc w:val="left"/>
       <w:pPr>
-        <w:ind w:left="1440" w:hanging="360"/>
+        <w:ind w:left="2160" w:hanging="360"/>
       </w:pPr>
       <w:rPr>
         <w:rFonts w:ascii="Courier New" w:hAnsi="Courier New" w:cs="Courier New" w:hint="default"/>
@@ -6189,7 +8483,7 @@
       <w:lvlText w:val=""/>
       <w:lvlJc w:val="left"/>
       <w:pPr>
-        <w:ind w:left="2160" w:hanging="360"/>
+        <w:ind w:left="2880" w:hanging="360"/>
       </w:pPr>
       <w:rPr>
         <w:rFonts w:ascii="Wingdings" w:hAnsi="Wingdings" w:hint="default"/>
@@ -6201,7 +8495,7 @@
       <w:lvlText w:val=""/>
       <w:lvlJc w:val="left"/>
       <w:pPr>
-        <w:ind w:left="2880" w:hanging="360"/>
+        <w:ind w:left="3600" w:hanging="360"/>
       </w:pPr>
       <w:rPr>
         <w:rFonts w:ascii="Symbol" w:hAnsi="Symbol" w:hint="default"/>
@@ -6213,7 +8507,7 @@
       <w:lvlText w:val="o"/>
       <w:lvlJc w:val="left"/>
       <w:pPr>
-        <w:ind w:left="3600" w:hanging="360"/>
+        <w:ind w:left="4320" w:hanging="360"/>
       </w:pPr>
       <w:rPr>
         <w:rFonts w:ascii="Courier New" w:hAnsi="Courier New" w:cs="Courier New" w:hint="default"/>
@@ -6225,7 +8519,7 @@
       <w:lvlText w:val=""/>
       <w:lvlJc w:val="left"/>
       <w:pPr>
-        <w:ind w:left="4320" w:hanging="360"/>
+        <w:ind w:left="5040" w:hanging="360"/>
       </w:pPr>
       <w:rPr>
         <w:rFonts w:ascii="Wingdings" w:hAnsi="Wingdings" w:hint="default"/>
@@ -6237,7 +8531,7 @@
       <w:lvlText w:val=""/>
       <w:lvlJc w:val="left"/>
       <w:pPr>
-        <w:ind w:left="5040" w:hanging="360"/>
+        <w:ind w:left="5760" w:hanging="360"/>
       </w:pPr>
       <w:rPr>
         <w:rFonts w:ascii="Symbol" w:hAnsi="Symbol" w:hint="default"/>
@@ -6249,7 +8543,7 @@
       <w:lvlText w:val="o"/>
       <w:lvlJc w:val="left"/>
       <w:pPr>
-        <w:ind w:left="5760" w:hanging="360"/>
+        <w:ind w:left="6480" w:hanging="360"/>
       </w:pPr>
       <w:rPr>
         <w:rFonts w:ascii="Courier New" w:hAnsi="Courier New" w:cs="Courier New" w:hint="default"/>
@@ -6261,7 +8555,7 @@
       <w:lvlText w:val=""/>
       <w:lvlJc w:val="left"/>
       <w:pPr>
-        <w:ind w:left="6480" w:hanging="360"/>
+        <w:ind w:left="7200" w:hanging="360"/>
       </w:pPr>
       <w:rPr>
         <w:rFonts w:ascii="Wingdings" w:hAnsi="Wingdings" w:hint="default"/>
@@ -6269,9 +8563,9 @@
     </w:lvl>
   </w:abstractNum>
   <w:abstractNum w:abstractNumId="5" w15:restartNumberingAfterBreak="0">
-    <w:nsid w:val="60E90D5D"/>
+    <w:nsid w:val="3D8135B2"/>
     <w:multiLevelType w:val="hybridMultilevel"/>
-    <w:tmpl w:val="95926D48"/>
+    <w:tmpl w:val="54885C52"/>
     <w:lvl w:ilvl="0" w:tplc="04090001">
       <w:start w:val="1"/>
       <w:numFmt w:val="bullet"/>
@@ -6382,9 +8676,9 @@
     </w:lvl>
   </w:abstractNum>
   <w:abstractNum w:abstractNumId="6" w15:restartNumberingAfterBreak="0">
-    <w:nsid w:val="6F084DB2"/>
+    <w:nsid w:val="3F306741"/>
     <w:multiLevelType w:val="hybridMultilevel"/>
-    <w:tmpl w:val="B52868B0"/>
+    <w:tmpl w:val="FB50B436"/>
     <w:lvl w:ilvl="0" w:tplc="04090001">
       <w:start w:val="1"/>
       <w:numFmt w:val="bullet"/>
@@ -6494,26 +8788,374 @@
       </w:rPr>
     </w:lvl>
   </w:abstractNum>
+  <w:abstractNum w:abstractNumId="7" w15:restartNumberingAfterBreak="0">
+    <w:nsid w:val="51480EAA"/>
+    <w:multiLevelType w:val="hybridMultilevel"/>
+    <w:tmpl w:val="6D086A14"/>
+    <w:lvl w:ilvl="0" w:tplc="04090001">
+      <w:start w:val="1"/>
+      <w:numFmt w:val="bullet"/>
+      <w:lvlText w:val=""/>
+      <w:lvlJc w:val="left"/>
+      <w:pPr>
+        <w:ind w:left="720" w:hanging="360"/>
+      </w:pPr>
+      <w:rPr>
+        <w:rFonts w:ascii="Symbol" w:hAnsi="Symbol" w:hint="default"/>
+      </w:rPr>
+    </w:lvl>
+    <w:lvl w:ilvl="1" w:tplc="04090003" w:tentative="1">
+      <w:start w:val="1"/>
+      <w:numFmt w:val="bullet"/>
+      <w:lvlText w:val="o"/>
+      <w:lvlJc w:val="left"/>
+      <w:pPr>
+        <w:ind w:left="1440" w:hanging="360"/>
+      </w:pPr>
+      <w:rPr>
+        <w:rFonts w:ascii="Courier New" w:hAnsi="Courier New" w:cs="Courier New" w:hint="default"/>
+      </w:rPr>
+    </w:lvl>
+    <w:lvl w:ilvl="2" w:tplc="04090005" w:tentative="1">
+      <w:start w:val="1"/>
+      <w:numFmt w:val="bullet"/>
+      <w:lvlText w:val=""/>
+      <w:lvlJc w:val="left"/>
+      <w:pPr>
+        <w:ind w:left="2160" w:hanging="360"/>
+      </w:pPr>
+      <w:rPr>
+        <w:rFonts w:ascii="Wingdings" w:hAnsi="Wingdings" w:hint="default"/>
+      </w:rPr>
+    </w:lvl>
+    <w:lvl w:ilvl="3" w:tplc="04090001" w:tentative="1">
+      <w:start w:val="1"/>
+      <w:numFmt w:val="bullet"/>
+      <w:lvlText w:val=""/>
+      <w:lvlJc w:val="left"/>
+      <w:pPr>
+        <w:ind w:left="2880" w:hanging="360"/>
+      </w:pPr>
+      <w:rPr>
+        <w:rFonts w:ascii="Symbol" w:hAnsi="Symbol" w:hint="default"/>
+      </w:rPr>
+    </w:lvl>
+    <w:lvl w:ilvl="4" w:tplc="04090003" w:tentative="1">
+      <w:start w:val="1"/>
+      <w:numFmt w:val="bullet"/>
+      <w:lvlText w:val="o"/>
+      <w:lvlJc w:val="left"/>
+      <w:pPr>
+        <w:ind w:left="3600" w:hanging="360"/>
+      </w:pPr>
+      <w:rPr>
+        <w:rFonts w:ascii="Courier New" w:hAnsi="Courier New" w:cs="Courier New" w:hint="default"/>
+      </w:rPr>
+    </w:lvl>
+    <w:lvl w:ilvl="5" w:tplc="04090005" w:tentative="1">
+      <w:start w:val="1"/>
+      <w:numFmt w:val="bullet"/>
+      <w:lvlText w:val=""/>
+      <w:lvlJc w:val="left"/>
+      <w:pPr>
+        <w:ind w:left="4320" w:hanging="360"/>
+      </w:pPr>
+      <w:rPr>
+        <w:rFonts w:ascii="Wingdings" w:hAnsi="Wingdings" w:hint="default"/>
+      </w:rPr>
+    </w:lvl>
+    <w:lvl w:ilvl="6" w:tplc="04090001" w:tentative="1">
+      <w:start w:val="1"/>
+      <w:numFmt w:val="bullet"/>
+      <w:lvlText w:val=""/>
+      <w:lvlJc w:val="left"/>
+      <w:pPr>
+        <w:ind w:left="5040" w:hanging="360"/>
+      </w:pPr>
+      <w:rPr>
+        <w:rFonts w:ascii="Symbol" w:hAnsi="Symbol" w:hint="default"/>
+      </w:rPr>
+    </w:lvl>
+    <w:lvl w:ilvl="7" w:tplc="04090003" w:tentative="1">
+      <w:start w:val="1"/>
+      <w:numFmt w:val="bullet"/>
+      <w:lvlText w:val="o"/>
+      <w:lvlJc w:val="left"/>
+      <w:pPr>
+        <w:ind w:left="5760" w:hanging="360"/>
+      </w:pPr>
+      <w:rPr>
+        <w:rFonts w:ascii="Courier New" w:hAnsi="Courier New" w:cs="Courier New" w:hint="default"/>
+      </w:rPr>
+    </w:lvl>
+    <w:lvl w:ilvl="8" w:tplc="04090005" w:tentative="1">
+      <w:start w:val="1"/>
+      <w:numFmt w:val="bullet"/>
+      <w:lvlText w:val=""/>
+      <w:lvlJc w:val="left"/>
+      <w:pPr>
+        <w:ind w:left="6480" w:hanging="360"/>
+      </w:pPr>
+      <w:rPr>
+        <w:rFonts w:ascii="Wingdings" w:hAnsi="Wingdings" w:hint="default"/>
+      </w:rPr>
+    </w:lvl>
+  </w:abstractNum>
+  <w:abstractNum w:abstractNumId="8" w15:restartNumberingAfterBreak="0">
+    <w:nsid w:val="60E90D5D"/>
+    <w:multiLevelType w:val="hybridMultilevel"/>
+    <w:tmpl w:val="95926D48"/>
+    <w:lvl w:ilvl="0" w:tplc="04090001">
+      <w:start w:val="1"/>
+      <w:numFmt w:val="bullet"/>
+      <w:lvlText w:val=""/>
+      <w:lvlJc w:val="left"/>
+      <w:pPr>
+        <w:ind w:left="3600" w:hanging="360"/>
+      </w:pPr>
+      <w:rPr>
+        <w:rFonts w:ascii="Symbol" w:hAnsi="Symbol" w:hint="default"/>
+      </w:rPr>
+    </w:lvl>
+    <w:lvl w:ilvl="1" w:tplc="04090003" w:tentative="1">
+      <w:start w:val="1"/>
+      <w:numFmt w:val="bullet"/>
+      <w:lvlText w:val="o"/>
+      <w:lvlJc w:val="left"/>
+      <w:pPr>
+        <w:ind w:left="4320" w:hanging="360"/>
+      </w:pPr>
+      <w:rPr>
+        <w:rFonts w:ascii="Courier New" w:hAnsi="Courier New" w:cs="Courier New" w:hint="default"/>
+      </w:rPr>
+    </w:lvl>
+    <w:lvl w:ilvl="2" w:tplc="04090005" w:tentative="1">
+      <w:start w:val="1"/>
+      <w:numFmt w:val="bullet"/>
+      <w:lvlText w:val=""/>
+      <w:lvlJc w:val="left"/>
+      <w:pPr>
+        <w:ind w:left="5040" w:hanging="360"/>
+      </w:pPr>
+      <w:rPr>
+        <w:rFonts w:ascii="Wingdings" w:hAnsi="Wingdings" w:hint="default"/>
+      </w:rPr>
+    </w:lvl>
+    <w:lvl w:ilvl="3" w:tplc="04090001" w:tentative="1">
+      <w:start w:val="1"/>
+      <w:numFmt w:val="bullet"/>
+      <w:lvlText w:val=""/>
+      <w:lvlJc w:val="left"/>
+      <w:pPr>
+        <w:ind w:left="5760" w:hanging="360"/>
+      </w:pPr>
+      <w:rPr>
+        <w:rFonts w:ascii="Symbol" w:hAnsi="Symbol" w:hint="default"/>
+      </w:rPr>
+    </w:lvl>
+    <w:lvl w:ilvl="4" w:tplc="04090003" w:tentative="1">
+      <w:start w:val="1"/>
+      <w:numFmt w:val="bullet"/>
+      <w:lvlText w:val="o"/>
+      <w:lvlJc w:val="left"/>
+      <w:pPr>
+        <w:ind w:left="6480" w:hanging="360"/>
+      </w:pPr>
+      <w:rPr>
+        <w:rFonts w:ascii="Courier New" w:hAnsi="Courier New" w:cs="Courier New" w:hint="default"/>
+      </w:rPr>
+    </w:lvl>
+    <w:lvl w:ilvl="5" w:tplc="04090005" w:tentative="1">
+      <w:start w:val="1"/>
+      <w:numFmt w:val="bullet"/>
+      <w:lvlText w:val=""/>
+      <w:lvlJc w:val="left"/>
+      <w:pPr>
+        <w:ind w:left="7200" w:hanging="360"/>
+      </w:pPr>
+      <w:rPr>
+        <w:rFonts w:ascii="Wingdings" w:hAnsi="Wingdings" w:hint="default"/>
+      </w:rPr>
+    </w:lvl>
+    <w:lvl w:ilvl="6" w:tplc="04090001" w:tentative="1">
+      <w:start w:val="1"/>
+      <w:numFmt w:val="bullet"/>
+      <w:lvlText w:val=""/>
+      <w:lvlJc w:val="left"/>
+      <w:pPr>
+        <w:ind w:left="7920" w:hanging="360"/>
+      </w:pPr>
+      <w:rPr>
+        <w:rFonts w:ascii="Symbol" w:hAnsi="Symbol" w:hint="default"/>
+      </w:rPr>
+    </w:lvl>
+    <w:lvl w:ilvl="7" w:tplc="04090003" w:tentative="1">
+      <w:start w:val="1"/>
+      <w:numFmt w:val="bullet"/>
+      <w:lvlText w:val="o"/>
+      <w:lvlJc w:val="left"/>
+      <w:pPr>
+        <w:ind w:left="8640" w:hanging="360"/>
+      </w:pPr>
+      <w:rPr>
+        <w:rFonts w:ascii="Courier New" w:hAnsi="Courier New" w:cs="Courier New" w:hint="default"/>
+      </w:rPr>
+    </w:lvl>
+    <w:lvl w:ilvl="8" w:tplc="04090005" w:tentative="1">
+      <w:start w:val="1"/>
+      <w:numFmt w:val="bullet"/>
+      <w:lvlText w:val=""/>
+      <w:lvlJc w:val="left"/>
+      <w:pPr>
+        <w:ind w:left="9360" w:hanging="360"/>
+      </w:pPr>
+      <w:rPr>
+        <w:rFonts w:ascii="Wingdings" w:hAnsi="Wingdings" w:hint="default"/>
+      </w:rPr>
+    </w:lvl>
+  </w:abstractNum>
+  <w:abstractNum w:abstractNumId="9" w15:restartNumberingAfterBreak="0">
+    <w:nsid w:val="6F084DB2"/>
+    <w:multiLevelType w:val="hybridMultilevel"/>
+    <w:tmpl w:val="B52868B0"/>
+    <w:lvl w:ilvl="0" w:tplc="04090001">
+      <w:start w:val="1"/>
+      <w:numFmt w:val="bullet"/>
+      <w:lvlText w:val=""/>
+      <w:lvlJc w:val="left"/>
+      <w:pPr>
+        <w:ind w:left="720" w:hanging="360"/>
+      </w:pPr>
+      <w:rPr>
+        <w:rFonts w:ascii="Symbol" w:hAnsi="Symbol" w:hint="default"/>
+      </w:rPr>
+    </w:lvl>
+    <w:lvl w:ilvl="1" w:tplc="04090003" w:tentative="1">
+      <w:start w:val="1"/>
+      <w:numFmt w:val="bullet"/>
+      <w:lvlText w:val="o"/>
+      <w:lvlJc w:val="left"/>
+      <w:pPr>
+        <w:ind w:left="1440" w:hanging="360"/>
+      </w:pPr>
+      <w:rPr>
+        <w:rFonts w:ascii="Courier New" w:hAnsi="Courier New" w:cs="Courier New" w:hint="default"/>
+      </w:rPr>
+    </w:lvl>
+    <w:lvl w:ilvl="2" w:tplc="04090005" w:tentative="1">
+      <w:start w:val="1"/>
+      <w:numFmt w:val="bullet"/>
+      <w:lvlText w:val=""/>
+      <w:lvlJc w:val="left"/>
+      <w:pPr>
+        <w:ind w:left="2160" w:hanging="360"/>
+      </w:pPr>
+      <w:rPr>
+        <w:rFonts w:ascii="Wingdings" w:hAnsi="Wingdings" w:hint="default"/>
+      </w:rPr>
+    </w:lvl>
+    <w:lvl w:ilvl="3" w:tplc="04090001" w:tentative="1">
+      <w:start w:val="1"/>
+      <w:numFmt w:val="bullet"/>
+      <w:lvlText w:val=""/>
+      <w:lvlJc w:val="left"/>
+      <w:pPr>
+        <w:ind w:left="2880" w:hanging="360"/>
+      </w:pPr>
+      <w:rPr>
+        <w:rFonts w:ascii="Symbol" w:hAnsi="Symbol" w:hint="default"/>
+      </w:rPr>
+    </w:lvl>
+    <w:lvl w:ilvl="4" w:tplc="04090003" w:tentative="1">
+      <w:start w:val="1"/>
+      <w:numFmt w:val="bullet"/>
+      <w:lvlText w:val="o"/>
+      <w:lvlJc w:val="left"/>
+      <w:pPr>
+        <w:ind w:left="3600" w:hanging="360"/>
+      </w:pPr>
+      <w:rPr>
+        <w:rFonts w:ascii="Courier New" w:hAnsi="Courier New" w:cs="Courier New" w:hint="default"/>
+      </w:rPr>
+    </w:lvl>
+    <w:lvl w:ilvl="5" w:tplc="04090005" w:tentative="1">
+      <w:start w:val="1"/>
+      <w:numFmt w:val="bullet"/>
+      <w:lvlText w:val=""/>
+      <w:lvlJc w:val="left"/>
+      <w:pPr>
+        <w:ind w:left="4320" w:hanging="360"/>
+      </w:pPr>
+      <w:rPr>
+        <w:rFonts w:ascii="Wingdings" w:hAnsi="Wingdings" w:hint="default"/>
+      </w:rPr>
+    </w:lvl>
+    <w:lvl w:ilvl="6" w:tplc="04090001" w:tentative="1">
+      <w:start w:val="1"/>
+      <w:numFmt w:val="bullet"/>
+      <w:lvlText w:val=""/>
+      <w:lvlJc w:val="left"/>
+      <w:pPr>
+        <w:ind w:left="5040" w:hanging="360"/>
+      </w:pPr>
+      <w:rPr>
+        <w:rFonts w:ascii="Symbol" w:hAnsi="Symbol" w:hint="default"/>
+      </w:rPr>
+    </w:lvl>
+    <w:lvl w:ilvl="7" w:tplc="04090003" w:tentative="1">
+      <w:start w:val="1"/>
+      <w:numFmt w:val="bullet"/>
+      <w:lvlText w:val="o"/>
+      <w:lvlJc w:val="left"/>
+      <w:pPr>
+        <w:ind w:left="5760" w:hanging="360"/>
+      </w:pPr>
+      <w:rPr>
+        <w:rFonts w:ascii="Courier New" w:hAnsi="Courier New" w:cs="Courier New" w:hint="default"/>
+      </w:rPr>
+    </w:lvl>
+    <w:lvl w:ilvl="8" w:tplc="04090005" w:tentative="1">
+      <w:start w:val="1"/>
+      <w:numFmt w:val="bullet"/>
+      <w:lvlText w:val=""/>
+      <w:lvlJc w:val="left"/>
+      <w:pPr>
+        <w:ind w:left="6480" w:hanging="360"/>
+      </w:pPr>
+      <w:rPr>
+        <w:rFonts w:ascii="Wingdings" w:hAnsi="Wingdings" w:hint="default"/>
+      </w:rPr>
+    </w:lvl>
+  </w:abstractNum>
   <w:num w:numId="1">
-    <w:abstractNumId w:val="1"/>
+    <w:abstractNumId w:val="3"/>
   </w:num>
   <w:num w:numId="2">
+    <w:abstractNumId w:val="8"/>
+  </w:num>
+  <w:num w:numId="3">
+    <w:abstractNumId w:val="9"/>
+  </w:num>
+  <w:num w:numId="4">
+    <w:abstractNumId w:val="6"/>
+  </w:num>
+  <w:num w:numId="5">
     <w:abstractNumId w:val="5"/>
   </w:num>
-  <w:num w:numId="3">
-    <w:abstractNumId w:val="6"/>
-  </w:num>
-  <w:num w:numId="4">
+  <w:num w:numId="6">
     <w:abstractNumId w:val="4"/>
-  </w:num>
-  <w:num w:numId="5">
-    <w:abstractNumId w:val="3"/>
-  </w:num>
-  <w:num w:numId="6">
-    <w:abstractNumId w:val="2"/>
   </w:num>
   <w:num w:numId="7">
     <w:abstractNumId w:val="0"/>
+  </w:num>
+  <w:num w:numId="8">
+    <w:abstractNumId w:val="7"/>
+  </w:num>
+  <w:num w:numId="9">
+    <w:abstractNumId w:val="2"/>
+  </w:num>
+  <w:num w:numId="10">
+    <w:abstractNumId w:val="1"/>
   </w:num>
 </w:numbering>
 </file>
@@ -6911,6 +9553,7 @@
   <w:style w:type="paragraph" w:default="1" w:styleId="Normal">
     <w:name w:val="Normal"/>
     <w:qFormat/>
+    <w:rsid w:val="0077330A"/>
   </w:style>
   <w:style w:type="paragraph" w:styleId="Heading1">
     <w:name w:val="heading 1"/>
@@ -7063,6 +9706,25 @@
       <w:contextualSpacing/>
     </w:pPr>
   </w:style>
+  <w:style w:type="table" w:styleId="TableGrid">
+    <w:name w:val="Table Grid"/>
+    <w:basedOn w:val="TableNormal"/>
+    <w:uiPriority w:val="39"/>
+    <w:rsid w:val="0077330A"/>
+    <w:pPr>
+      <w:spacing w:line="240" w:lineRule="auto"/>
+    </w:pPr>
+    <w:tblPr>
+      <w:tblBorders>
+        <w:top w:val="single" w:sz="4" w:space="0" w:color="auto"/>
+        <w:left w:val="single" w:sz="4" w:space="0" w:color="auto"/>
+        <w:bottom w:val="single" w:sz="4" w:space="0" w:color="auto"/>
+        <w:right w:val="single" w:sz="4" w:space="0" w:color="auto"/>
+        <w:insideH w:val="single" w:sz="4" w:space="0" w:color="auto"/>
+        <w:insideV w:val="single" w:sz="4" w:space="0" w:color="auto"/>
+      </w:tblBorders>
+    </w:tblPr>
+  </w:style>
 </w:styles>
 </file>
 
@@ -7132,6 +9794,13 @@
     <w:pitch w:val="variable"/>
     <w:sig w:usb0="00000000" w:usb1="10000000" w:usb2="00000000" w:usb3="00000000" w:csb0="80000000" w:csb1="00000000"/>
   </w:font>
+  <w:font w:name="Consolas">
+    <w:panose1 w:val="020B0609020204030204"/>
+    <w:charset w:val="00"/>
+    <w:family w:val="modern"/>
+    <w:pitch w:val="fixed"/>
+    <w:sig w:usb0="E00006FF" w:usb1="0000FCFF" w:usb2="00000001" w:usb3="00000000" w:csb0="0000019F" w:csb1="00000000"/>
+  </w:font>
   <w:font w:name="Calibri">
     <w:panose1 w:val="020F0502020204030204"/>
     <w:charset w:val="00"/>
@@ -7172,6 +9841,7 @@
     <w:rsid w:val="00804CDC"/>
     <w:rsid w:val="00A6617B"/>
     <w:rsid w:val="00C2495F"/>
+    <w:rsid w:val="00C36235"/>
     <w:rsid w:val="00C9153C"/>
   </w:rsids>
   <m:mathPr>
@@ -7836,7 +10506,7 @@
 </file>
 
 <file path=customXml/itemProps1.xml><?xml version="1.0" encoding="utf-8"?>
-<ds:datastoreItem xmlns:ds="http://schemas.openxmlformats.org/officeDocument/2006/customXml" ds:itemID="{C1A76972-BB72-4086-A340-40E62F98B6C4}">
+<ds:datastoreItem xmlns:ds="http://schemas.openxmlformats.org/officeDocument/2006/customXml" ds:itemID="{ABD2841E-7567-4F1E-B985-CF0FBAA0F59D}">
   <ds:schemaRefs>
     <ds:schemaRef ds:uri="http://schemas.openxmlformats.org/officeDocument/2006/bibliography"/>
   </ds:schemaRefs>

</xml_diff>